<commit_message>
Doplnenie dokumentácie o experimenty
</commit_message>
<xml_diff>
--- a/doc/usu_sp_kucera.docx
+++ b/doc/usu_sp_kucera.docx
@@ -467,6 +467,15 @@
     </w:p>
     <w:sdt>
       <w:sdtPr>
+        <w:rPr>
+          <w:rFonts w:asciiTheme="minorHAnsi" w:eastAsiaTheme="minorEastAsia" w:hAnsiTheme="minorHAnsi" w:cstheme="minorBidi"/>
+          <w:b w:val="0"/>
+          <w:bCs w:val="0"/>
+          <w:color w:val="auto"/>
+          <w:sz w:val="24"/>
+          <w:szCs w:val="24"/>
+          <w:lang w:val="en-US" w:eastAsia="en-US"/>
+        </w:rPr>
         <w:id w:val="1440490486"/>
         <w:docPartObj>
           <w:docPartGallery w:val="Table of Contents"/>
@@ -475,18 +484,16 @@
       </w:sdtPr>
       <w:sdtEndPr>
         <w:rPr>
-          <w:rFonts w:asciiTheme="minorHAnsi" w:eastAsiaTheme="minorEastAsia" w:hAnsiTheme="minorHAnsi" w:cstheme="minorBidi"/>
           <w:noProof/>
-          <w:color w:val="auto"/>
-          <w:sz w:val="24"/>
-          <w:szCs w:val="24"/>
-          <w:lang w:val="en-US" w:eastAsia="en-US"/>
         </w:rPr>
       </w:sdtEndPr>
       <w:sdtContent>
         <w:p>
           <w:pPr>
             <w:pStyle w:val="Hlavikaobsahu"/>
+            <w:rPr>
+              <w:lang w:val="en-US"/>
+            </w:rPr>
           </w:pPr>
           <w:r>
             <w:t>Obsah</w:t>
@@ -527,7 +534,7 @@
             </w:rPr>
             <w:fldChar w:fldCharType="separate"/>
           </w:r>
-          <w:hyperlink w:anchor="_Toc186279074" w:history="1">
+          <w:hyperlink w:anchor="_Toc186646075" w:history="1">
             <w:r>
               <w:rPr>
                 <w:rStyle w:val="Hypertextovprepojenie"/>
@@ -555,7 +562,7 @@
                 <w:noProof/>
                 <w:webHidden/>
               </w:rPr>
-              <w:instrText xml:space="preserve"> PAGEREF _Toc186279074 \h </w:instrText>
+              <w:instrText xml:space="preserve"> PAGEREF _Toc186646075 \h </w:instrText>
             </w:r>
             <w:r>
               <w:rPr>
@@ -604,7 +611,7 @@
               <w14:ligatures w14:val="standardContextual"/>
             </w:rPr>
           </w:pPr>
-          <w:hyperlink w:anchor="_Toc186279075" w:history="1">
+          <w:hyperlink w:anchor="_Toc186646076" w:history="1">
             <w:r>
               <w:rPr>
                 <w:rStyle w:val="Hypertextovprepojenie"/>
@@ -632,7 +639,232 @@
                 <w:noProof/>
                 <w:webHidden/>
               </w:rPr>
-              <w:instrText xml:space="preserve"> PAGEREF _Toc186279075 \h </w:instrText>
+              <w:instrText xml:space="preserve"> PAGEREF _Toc186646076 \h </w:instrText>
+            </w:r>
+            <w:r>
+              <w:rPr>
+                <w:noProof/>
+                <w:webHidden/>
+              </w:rPr>
+            </w:r>
+            <w:r>
+              <w:rPr>
+                <w:noProof/>
+                <w:webHidden/>
+              </w:rPr>
+              <w:fldChar w:fldCharType="separate"/>
+            </w:r>
+            <w:r>
+              <w:rPr>
+                <w:noProof/>
+                <w:webHidden/>
+              </w:rPr>
+              <w:t>3</w:t>
+            </w:r>
+            <w:r>
+              <w:rPr>
+                <w:noProof/>
+                <w:webHidden/>
+              </w:rPr>
+              <w:fldChar w:fldCharType="end"/>
+            </w:r>
+          </w:hyperlink>
+        </w:p>
+        <w:p>
+          <w:pPr>
+            <w:pStyle w:val="Obsah2"/>
+            <w:tabs>
+              <w:tab w:val="right" w:leader="dot" w:pos="8630"/>
+            </w:tabs>
+            <w:rPr>
+              <w:smallCaps w:val="0"/>
+              <w:noProof/>
+              <w:kern w:val="2"/>
+              <w:sz w:val="24"/>
+              <w:szCs w:val="24"/>
+              <w:lang w:val="sk-SK" w:eastAsia="sk-SK"/>
+              <w14:ligatures w14:val="standardContextual"/>
+            </w:rPr>
+          </w:pPr>
+          <w:hyperlink w:anchor="_Toc186646077" w:history="1">
+            <w:r>
+              <w:rPr>
+                <w:rStyle w:val="Hypertextovprepojenie"/>
+                <w:noProof/>
+                <w:lang w:val="sk-SK"/>
+              </w:rPr>
+              <w:t>Funkcionality</w:t>
+            </w:r>
+            <w:r>
+              <w:rPr>
+                <w:noProof/>
+                <w:webHidden/>
+              </w:rPr>
+              <w:tab/>
+            </w:r>
+            <w:r>
+              <w:rPr>
+                <w:noProof/>
+                <w:webHidden/>
+              </w:rPr>
+              <w:fldChar w:fldCharType="begin"/>
+            </w:r>
+            <w:r>
+              <w:rPr>
+                <w:noProof/>
+                <w:webHidden/>
+              </w:rPr>
+              <w:instrText xml:space="preserve"> PAGEREF _Toc186646077 \h </w:instrText>
+            </w:r>
+            <w:r>
+              <w:rPr>
+                <w:noProof/>
+                <w:webHidden/>
+              </w:rPr>
+            </w:r>
+            <w:r>
+              <w:rPr>
+                <w:noProof/>
+                <w:webHidden/>
+              </w:rPr>
+              <w:fldChar w:fldCharType="separate"/>
+            </w:r>
+            <w:r>
+              <w:rPr>
+                <w:noProof/>
+                <w:webHidden/>
+              </w:rPr>
+              <w:t>3</w:t>
+            </w:r>
+            <w:r>
+              <w:rPr>
+                <w:noProof/>
+                <w:webHidden/>
+              </w:rPr>
+              <w:fldChar w:fldCharType="end"/>
+            </w:r>
+          </w:hyperlink>
+        </w:p>
+        <w:p>
+          <w:pPr>
+            <w:pStyle w:val="Obsah2"/>
+            <w:tabs>
+              <w:tab w:val="right" w:leader="dot" w:pos="8630"/>
+            </w:tabs>
+            <w:rPr>
+              <w:smallCaps w:val="0"/>
+              <w:noProof/>
+              <w:kern w:val="2"/>
+              <w:sz w:val="24"/>
+              <w:szCs w:val="24"/>
+              <w:lang w:val="sk-SK" w:eastAsia="sk-SK"/>
+              <w14:ligatures w14:val="standardContextual"/>
+            </w:rPr>
+          </w:pPr>
+          <w:hyperlink w:anchor="_Toc186646078" w:history="1">
+            <w:r>
+              <w:rPr>
+                <w:rStyle w:val="Hypertextovprepojenie"/>
+                <w:noProof/>
+                <w:lang w:val="sk-SK"/>
+              </w:rPr>
+              <w:t>Metóda nahradzovania chýbajúcich dát</w:t>
+            </w:r>
+            <w:r>
+              <w:rPr>
+                <w:noProof/>
+                <w:webHidden/>
+              </w:rPr>
+              <w:tab/>
+            </w:r>
+            <w:r>
+              <w:rPr>
+                <w:noProof/>
+                <w:webHidden/>
+              </w:rPr>
+              <w:fldChar w:fldCharType="begin"/>
+            </w:r>
+            <w:r>
+              <w:rPr>
+                <w:noProof/>
+                <w:webHidden/>
+              </w:rPr>
+              <w:instrText xml:space="preserve"> PAGEREF _Toc186646078 \h </w:instrText>
+            </w:r>
+            <w:r>
+              <w:rPr>
+                <w:noProof/>
+                <w:webHidden/>
+              </w:rPr>
+            </w:r>
+            <w:r>
+              <w:rPr>
+                <w:noProof/>
+                <w:webHidden/>
+              </w:rPr>
+              <w:fldChar w:fldCharType="separate"/>
+            </w:r>
+            <w:r>
+              <w:rPr>
+                <w:noProof/>
+                <w:webHidden/>
+              </w:rPr>
+              <w:t>3</w:t>
+            </w:r>
+            <w:r>
+              <w:rPr>
+                <w:noProof/>
+                <w:webHidden/>
+              </w:rPr>
+              <w:fldChar w:fldCharType="end"/>
+            </w:r>
+          </w:hyperlink>
+        </w:p>
+        <w:p>
+          <w:pPr>
+            <w:pStyle w:val="Obsah2"/>
+            <w:tabs>
+              <w:tab w:val="right" w:leader="dot" w:pos="8630"/>
+            </w:tabs>
+            <w:rPr>
+              <w:smallCaps w:val="0"/>
+              <w:noProof/>
+              <w:kern w:val="2"/>
+              <w:sz w:val="24"/>
+              <w:szCs w:val="24"/>
+              <w:lang w:val="sk-SK" w:eastAsia="sk-SK"/>
+              <w14:ligatures w14:val="standardContextual"/>
+            </w:rPr>
+          </w:pPr>
+          <w:hyperlink w:anchor="_Toc186646079" w:history="1">
+            <w:r>
+              <w:rPr>
+                <w:rStyle w:val="Hypertextovprepojenie"/>
+                <w:noProof/>
+                <w:lang w:val="sk-SK"/>
+              </w:rPr>
+              <w:t>Metóda PCA</w:t>
+            </w:r>
+            <w:r>
+              <w:rPr>
+                <w:noProof/>
+                <w:webHidden/>
+              </w:rPr>
+              <w:tab/>
+            </w:r>
+            <w:r>
+              <w:rPr>
+                <w:noProof/>
+                <w:webHidden/>
+              </w:rPr>
+              <w:fldChar w:fldCharType="begin"/>
+            </w:r>
+            <w:r>
+              <w:rPr>
+                <w:noProof/>
+                <w:webHidden/>
+              </w:rPr>
+              <w:instrText xml:space="preserve"> PAGEREF _Toc186646079 \h </w:instrText>
             </w:r>
             <w:r>
               <w:rPr>
@@ -681,7 +913,7 @@
               <w14:ligatures w14:val="standardContextual"/>
             </w:rPr>
           </w:pPr>
-          <w:hyperlink w:anchor="_Toc186279076" w:history="1">
+          <w:hyperlink w:anchor="_Toc186646080" w:history="1">
             <w:r>
               <w:rPr>
                 <w:rStyle w:val="Hypertextovprepojenie"/>
@@ -709,7 +941,7 @@
                 <w:noProof/>
                 <w:webHidden/>
               </w:rPr>
-              <w:instrText xml:space="preserve"> PAGEREF _Toc186279076 \h </w:instrText>
+              <w:instrText xml:space="preserve"> PAGEREF _Toc186646080 \h </w:instrText>
             </w:r>
             <w:r>
               <w:rPr>
@@ -729,7 +961,157 @@
                 <w:noProof/>
                 <w:webHidden/>
               </w:rPr>
-              <w:t>3</w:t>
+              <w:t>4</w:t>
+            </w:r>
+            <w:r>
+              <w:rPr>
+                <w:noProof/>
+                <w:webHidden/>
+              </w:rPr>
+              <w:fldChar w:fldCharType="end"/>
+            </w:r>
+          </w:hyperlink>
+        </w:p>
+        <w:p>
+          <w:pPr>
+            <w:pStyle w:val="Obsah2"/>
+            <w:tabs>
+              <w:tab w:val="right" w:leader="dot" w:pos="8630"/>
+            </w:tabs>
+            <w:rPr>
+              <w:smallCaps w:val="0"/>
+              <w:noProof/>
+              <w:kern w:val="2"/>
+              <w:sz w:val="24"/>
+              <w:szCs w:val="24"/>
+              <w:lang w:val="sk-SK" w:eastAsia="sk-SK"/>
+              <w14:ligatures w14:val="standardContextual"/>
+            </w:rPr>
+          </w:pPr>
+          <w:hyperlink w:anchor="_Toc186646081" w:history="1">
+            <w:r>
+              <w:rPr>
+                <w:rStyle w:val="Hypertextovprepojenie"/>
+                <w:noProof/>
+                <w:lang w:val="sk-SK"/>
+              </w:rPr>
+              <w:t>Experiment porovnania implementácií PCA</w:t>
+            </w:r>
+            <w:r>
+              <w:rPr>
+                <w:noProof/>
+                <w:webHidden/>
+              </w:rPr>
+              <w:tab/>
+            </w:r>
+            <w:r>
+              <w:rPr>
+                <w:noProof/>
+                <w:webHidden/>
+              </w:rPr>
+              <w:fldChar w:fldCharType="begin"/>
+            </w:r>
+            <w:r>
+              <w:rPr>
+                <w:noProof/>
+                <w:webHidden/>
+              </w:rPr>
+              <w:instrText xml:space="preserve"> PAGEREF _Toc186646081 \h </w:instrText>
+            </w:r>
+            <w:r>
+              <w:rPr>
+                <w:noProof/>
+                <w:webHidden/>
+              </w:rPr>
+            </w:r>
+            <w:r>
+              <w:rPr>
+                <w:noProof/>
+                <w:webHidden/>
+              </w:rPr>
+              <w:fldChar w:fldCharType="separate"/>
+            </w:r>
+            <w:r>
+              <w:rPr>
+                <w:noProof/>
+                <w:webHidden/>
+              </w:rPr>
+              <w:t>4</w:t>
+            </w:r>
+            <w:r>
+              <w:rPr>
+                <w:noProof/>
+                <w:webHidden/>
+              </w:rPr>
+              <w:fldChar w:fldCharType="end"/>
+            </w:r>
+          </w:hyperlink>
+        </w:p>
+        <w:p>
+          <w:pPr>
+            <w:pStyle w:val="Obsah2"/>
+            <w:tabs>
+              <w:tab w:val="right" w:leader="dot" w:pos="8630"/>
+            </w:tabs>
+            <w:rPr>
+              <w:smallCaps w:val="0"/>
+              <w:noProof/>
+              <w:kern w:val="2"/>
+              <w:sz w:val="24"/>
+              <w:szCs w:val="24"/>
+              <w:lang w:val="sk-SK" w:eastAsia="sk-SK"/>
+              <w14:ligatures w14:val="standardContextual"/>
+            </w:rPr>
+          </w:pPr>
+          <w:hyperlink w:anchor="_Toc186646082" w:history="1">
+            <w:r>
+              <w:rPr>
+                <w:rStyle w:val="Hypertextovprepojenie"/>
+                <w:noProof/>
+                <w:lang w:val="sk-SK"/>
+              </w:rPr>
+              <w:t>Experiment zmeny počtu komponentov</w:t>
+            </w:r>
+            <w:r>
+              <w:rPr>
+                <w:noProof/>
+                <w:webHidden/>
+              </w:rPr>
+              <w:tab/>
+            </w:r>
+            <w:r>
+              <w:rPr>
+                <w:noProof/>
+                <w:webHidden/>
+              </w:rPr>
+              <w:fldChar w:fldCharType="begin"/>
+            </w:r>
+            <w:r>
+              <w:rPr>
+                <w:noProof/>
+                <w:webHidden/>
+              </w:rPr>
+              <w:instrText xml:space="preserve"> PAGEREF _Toc186646082 \h </w:instrText>
+            </w:r>
+            <w:r>
+              <w:rPr>
+                <w:noProof/>
+                <w:webHidden/>
+              </w:rPr>
+            </w:r>
+            <w:r>
+              <w:rPr>
+                <w:noProof/>
+                <w:webHidden/>
+              </w:rPr>
+              <w:fldChar w:fldCharType="separate"/>
+            </w:r>
+            <w:r>
+              <w:rPr>
+                <w:noProof/>
+                <w:webHidden/>
+              </w:rPr>
+              <w:t>5</w:t>
             </w:r>
             <w:r>
               <w:rPr>
@@ -782,7 +1164,7 @@
           <w:lang w:val="sk-SK"/>
         </w:rPr>
       </w:pPr>
-      <w:bookmarkStart w:id="0" w:name="_Toc186279074"/>
+      <w:bookmarkStart w:id="0" w:name="_Toc186646075"/>
       <w:r>
         <w:rPr>
           <w:lang w:val="sk-SK"/>
@@ -804,53 +1186,7 @@
           <w:rFonts w:ascii="Aptos" w:hAnsi="Aptos"/>
           <w:lang w:val="sk-SK"/>
         </w:rPr>
-        <w:t>Druhá semestrálna práca sa zameriava na implementáciu a výpočtové experimenty s vybranou metódou strojového učenia – Data imputation using PCA.</w:t>
-      </w:r>
-      <w:r>
-        <w:rPr>
-          <w:rFonts w:ascii="Aptos" w:hAnsi="Aptos"/>
-          <w:lang w:val="sk-SK"/>
-        </w:rPr>
-        <w:t xml:space="preserve"> </w:t>
-      </w:r>
-    </w:p>
-    <w:p>
-      <w:pPr>
-        <w:rPr>
-          <w:rFonts w:ascii="Aptos" w:hAnsi="Aptos"/>
-          <w:lang w:val="sk-SK"/>
-        </w:rPr>
-      </w:pPr>
-    </w:p>
-    <w:p>
-      <w:pPr>
-        <w:pStyle w:val="Nadpis1"/>
-        <w:rPr>
-          <w:lang w:val="sk-SK"/>
-        </w:rPr>
-      </w:pPr>
-      <w:bookmarkStart w:id="1" w:name="_Toc186279075"/>
-      <w:r>
-        <w:rPr>
-          <w:lang w:val="sk-SK"/>
-        </w:rPr>
-        <w:t>Stručný popis programu</w:t>
-      </w:r>
-      <w:bookmarkEnd w:id="1"/>
-    </w:p>
-    <w:p>
-      <w:pPr>
-        <w:rPr>
-          <w:rFonts w:ascii="Aptos" w:hAnsi="Aptos"/>
-          <w:lang w:val="sk-SK"/>
-        </w:rPr>
-      </w:pPr>
-      <w:r>
-        <w:rPr>
-          <w:rFonts w:ascii="Aptos" w:hAnsi="Aptos"/>
-          <w:lang w:val="sk-SK"/>
-        </w:rPr>
-        <w:t xml:space="preserve">Program bol implementovaný v programovacom jazyku </w:t>
+        <w:t xml:space="preserve">Druhá semestrálna práca sa zameriava na implementáciu a výpočtové experimenty s vybranou metódou strojového učenia – </w:t>
       </w:r>
       <w:r>
         <w:rPr>
@@ -859,14 +1195,60 @@
           <w:bCs/>
           <w:lang w:val="sk-SK"/>
         </w:rPr>
-        <w:t>Python</w:t>
-      </w:r>
-      <w:r>
-        <w:rPr>
-          <w:rFonts w:ascii="Aptos" w:hAnsi="Aptos"/>
-          <w:lang w:val="sk-SK"/>
-        </w:rPr>
-        <w:t xml:space="preserve"> vo vývojovom prostredí JetBrains PyCharm. Obsahuje jeden </w:t>
+        <w:t>Data imputation using PCA</w:t>
+      </w:r>
+      <w:r>
+        <w:rPr>
+          <w:rFonts w:ascii="Aptos" w:hAnsi="Aptos"/>
+          <w:lang w:val="sk-SK"/>
+        </w:rPr>
+        <w:t>.</w:t>
+      </w:r>
+      <w:r>
+        <w:rPr>
+          <w:rFonts w:ascii="Aptos" w:hAnsi="Aptos"/>
+          <w:lang w:val="sk-SK"/>
+        </w:rPr>
+        <w:t xml:space="preserve"> </w:t>
+      </w:r>
+    </w:p>
+    <w:p>
+      <w:pPr>
+        <w:rPr>
+          <w:rFonts w:ascii="Aptos" w:hAnsi="Aptos"/>
+          <w:lang w:val="sk-SK"/>
+        </w:rPr>
+      </w:pPr>
+    </w:p>
+    <w:p>
+      <w:pPr>
+        <w:pStyle w:val="Nadpis1"/>
+        <w:rPr>
+          <w:lang w:val="sk-SK"/>
+        </w:rPr>
+      </w:pPr>
+      <w:bookmarkStart w:id="1" w:name="_Toc186646076"/>
+      <w:r>
+        <w:rPr>
+          <w:lang w:val="sk-SK"/>
+        </w:rPr>
+        <w:t>Stručný popis programu</w:t>
+      </w:r>
+      <w:bookmarkEnd w:id="1"/>
+    </w:p>
+    <w:p>
+      <w:pPr>
+        <w:rPr>
+          <w:rFonts w:ascii="Aptos" w:hAnsi="Aptos"/>
+          <w:lang w:val="sk-SK"/>
+        </w:rPr>
+      </w:pPr>
+      <w:r>
+        <w:rPr>
+          <w:rFonts w:ascii="Aptos" w:hAnsi="Aptos"/>
+          <w:lang w:val="sk-SK"/>
+        </w:rPr>
+        <w:t xml:space="preserve">Program bol implementovaný v programovacom jazyku </w:t>
       </w:r>
       <w:r>
         <w:rPr>
@@ -875,6 +1257,36 @@
           <w:bCs/>
           <w:lang w:val="sk-SK"/>
         </w:rPr>
+        <w:t>Python</w:t>
+      </w:r>
+      <w:r>
+        <w:rPr>
+          <w:rFonts w:ascii="Aptos" w:hAnsi="Aptos"/>
+          <w:lang w:val="sk-SK"/>
+        </w:rPr>
+        <w:t xml:space="preserve"> vo vývojovom prostredí JetBrains PyCharm. Obsahuje </w:t>
+      </w:r>
+      <w:r>
+        <w:rPr>
+          <w:rFonts w:ascii="Aptos" w:hAnsi="Aptos"/>
+          <w:lang w:val="sk-SK"/>
+        </w:rPr>
+        <w:t>spúšťací</w:t>
+      </w:r>
+      <w:r>
+        <w:rPr>
+          <w:rFonts w:ascii="Aptos" w:hAnsi="Aptos"/>
+          <w:lang w:val="sk-SK"/>
+        </w:rPr>
+        <w:t xml:space="preserve"> </w:t>
+      </w:r>
+      <w:r>
+        <w:rPr>
+          <w:rFonts w:ascii="Aptos" w:hAnsi="Aptos"/>
+          <w:b/>
+          <w:bCs/>
+          <w:lang w:val="sk-SK"/>
+        </w:rPr>
         <w:t>main.py</w:t>
       </w:r>
       <w:r>
@@ -882,7 +1294,7 @@
           <w:rFonts w:ascii="Aptos" w:hAnsi="Aptos"/>
           <w:lang w:val="sk-SK"/>
         </w:rPr>
-        <w:t xml:space="preserve"> súbor, v ktorom sa nachádzajú všetky zdrojové kódy</w:t>
+        <w:t xml:space="preserve"> súbor, v ktorom sa nachádzajú zdrojové kódy</w:t>
       </w:r>
       <w:r>
         <w:rPr>
@@ -891,21 +1303,97 @@
         </w:rPr>
         <w:t xml:space="preserve"> programu.</w:t>
       </w:r>
-    </w:p>
-    <w:p>
-      <w:pPr>
-        <w:rPr>
-          <w:rFonts w:ascii="Aptos" w:hAnsi="Aptos"/>
-          <w:lang w:val="sk-SK"/>
-        </w:rPr>
-      </w:pPr>
-      <w:r>
-        <w:rPr>
-          <w:rFonts w:ascii="Aptos" w:hAnsi="Aptos"/>
-          <w:lang w:val="sk-SK"/>
-        </w:rPr>
-        <w:t>Obsahuje nasledovné funkcionality:</w:t>
-      </w:r>
+      <w:r>
+        <w:rPr>
+          <w:rFonts w:ascii="Aptos" w:hAnsi="Aptos"/>
+          <w:lang w:val="sk-SK"/>
+        </w:rPr>
+        <w:t xml:space="preserve"> Ďalšie p</w:t>
+      </w:r>
+      <w:r>
+        <w:rPr>
+          <w:rFonts w:ascii="Aptos" w:hAnsi="Aptos"/>
+          <w:lang w:val="sk-SK"/>
+        </w:rPr>
+        <w:t>otrebné zdrojové kódy</w:t>
+      </w:r>
+      <w:r>
+        <w:rPr>
+          <w:rFonts w:ascii="Aptos" w:hAnsi="Aptos"/>
+          <w:lang w:val="sk-SK"/>
+        </w:rPr>
+        <w:t xml:space="preserve"> sú v súboroch </w:t>
+      </w:r>
+      <w:r>
+        <w:rPr>
+          <w:rFonts w:ascii="Aptos" w:hAnsi="Aptos"/>
+          <w:i/>
+          <w:iCs/>
+          <w:lang w:val="sk-SK"/>
+        </w:rPr>
+        <w:t>metrics.py</w:t>
+      </w:r>
+      <w:r>
+        <w:rPr>
+          <w:rFonts w:ascii="Aptos" w:hAnsi="Aptos"/>
+          <w:lang w:val="sk-SK"/>
+        </w:rPr>
+        <w:t xml:space="preserve">, </w:t>
+      </w:r>
+      <w:r>
+        <w:rPr>
+          <w:rFonts w:ascii="Aptos" w:hAnsi="Aptos"/>
+          <w:i/>
+          <w:iCs/>
+          <w:lang w:val="sk-SK"/>
+        </w:rPr>
+        <w:t>pca.py</w:t>
+      </w:r>
+      <w:r>
+        <w:rPr>
+          <w:rFonts w:ascii="Aptos" w:hAnsi="Aptos"/>
+          <w:lang w:val="sk-SK"/>
+        </w:rPr>
+        <w:t xml:space="preserve"> a </w:t>
+      </w:r>
+      <w:r>
+        <w:rPr>
+          <w:rFonts w:ascii="Aptos" w:hAnsi="Aptos"/>
+          <w:i/>
+          <w:iCs/>
+          <w:lang w:val="sk-SK"/>
+        </w:rPr>
+        <w:t>pca_sklearn.py</w:t>
+      </w:r>
+      <w:r>
+        <w:rPr>
+          <w:rFonts w:ascii="Aptos" w:hAnsi="Aptos"/>
+          <w:lang w:val="sk-SK"/>
+        </w:rPr>
+        <w:t>.</w:t>
+      </w:r>
+    </w:p>
+    <w:p>
+      <w:pPr>
+        <w:pStyle w:val="Nadpis2"/>
+        <w:rPr>
+          <w:lang w:val="sk-SK"/>
+        </w:rPr>
+      </w:pPr>
+      <w:bookmarkStart w:id="2" w:name="_Toc186646077"/>
+      <w:r>
+        <w:rPr>
+          <w:lang w:val="sk-SK"/>
+        </w:rPr>
+        <w:t>F</w:t>
+      </w:r>
+      <w:r>
+        <w:rPr>
+          <w:lang w:val="sk-SK"/>
+        </w:rPr>
+        <w:t>unkcionality</w:t>
+      </w:r>
+      <w:bookmarkEnd w:id="2"/>
     </w:p>
     <w:p>
       <w:pPr>
@@ -924,7 +1412,28 @@
           <w:rFonts w:ascii="Aptos" w:hAnsi="Aptos"/>
           <w:lang w:val="sk-SK"/>
         </w:rPr>
-        <w:t>načítanie vstupných dát zo súboru</w:t>
+        <w:t xml:space="preserve">načítanie </w:t>
+      </w:r>
+      <w:r>
+        <w:rPr>
+          <w:rFonts w:ascii="Aptos" w:hAnsi="Aptos"/>
+          <w:lang w:val="sk-SK"/>
+        </w:rPr>
+        <w:t xml:space="preserve">vstupnej dátovej množiny </w:t>
+      </w:r>
+      <w:r>
+        <w:rPr>
+          <w:rFonts w:ascii="Aptos" w:hAnsi="Aptos"/>
+          <w:lang w:val="sk-SK"/>
+        </w:rPr>
+        <w:t>zo súboru</w:t>
+      </w:r>
+      <w:r>
+        <w:rPr>
+          <w:rFonts w:ascii="Aptos" w:hAnsi="Aptos"/>
+          <w:lang w:val="sk-SK"/>
+        </w:rPr>
+        <w:t>,</w:t>
       </w:r>
     </w:p>
     <w:p>
@@ -946,6 +1455,13 @@
         </w:rPr>
         <w:t>deskriptívna štatistika dát</w:t>
       </w:r>
+      <w:r>
+        <w:rPr>
+          <w:rFonts w:ascii="Aptos" w:hAnsi="Aptos"/>
+          <w:lang w:val="sk-SK"/>
+        </w:rPr>
+        <w:t>,</w:t>
+      </w:r>
     </w:p>
     <w:p>
       <w:pPr>
@@ -966,6 +1482,13 @@
         </w:rPr>
         <w:t>doplnenie chýbajúcich dát strednou hodnotou</w:t>
       </w:r>
+      <w:r>
+        <w:rPr>
+          <w:rFonts w:ascii="Aptos" w:hAnsi="Aptos"/>
+          <w:lang w:val="sk-SK"/>
+        </w:rPr>
+        <w:t>,</w:t>
+      </w:r>
     </w:p>
     <w:p>
       <w:pPr>
@@ -986,6 +1509,13 @@
         </w:rPr>
         <w:t>výpočet MAE, RMSE</w:t>
       </w:r>
+      <w:r>
+        <w:rPr>
+          <w:rFonts w:ascii="Aptos" w:hAnsi="Aptos"/>
+          <w:lang w:val="sk-SK"/>
+        </w:rPr>
+        <w:t>,</w:t>
+      </w:r>
     </w:p>
     <w:p>
       <w:pPr>
@@ -1013,6 +1543,13 @@
         </w:rPr>
         <w:t xml:space="preserve"> z knižnice sklearn</w:t>
       </w:r>
+      <w:r>
+        <w:rPr>
+          <w:rFonts w:ascii="Aptos" w:hAnsi="Aptos"/>
+          <w:lang w:val="sk-SK"/>
+        </w:rPr>
+        <w:t>,</w:t>
+      </w:r>
     </w:p>
     <w:p>
       <w:pPr>
@@ -1033,6 +1570,13 @@
         </w:rPr>
         <w:t>doplnenie chýbajúcich dát pomocou vlastne implementovanej PCA</w:t>
       </w:r>
+      <w:r>
+        <w:rPr>
+          <w:rFonts w:ascii="Aptos" w:hAnsi="Aptos"/>
+          <w:lang w:val="sk-SK"/>
+        </w:rPr>
+        <w:t>,</w:t>
+      </w:r>
     </w:p>
     <w:p>
       <w:pPr>
@@ -1053,6 +1597,13 @@
         </w:rPr>
         <w:t>vlastná implementácia metódy PCA</w:t>
       </w:r>
+      <w:r>
+        <w:rPr>
+          <w:rFonts w:ascii="Aptos" w:hAnsi="Aptos"/>
+          <w:lang w:val="sk-SK"/>
+        </w:rPr>
+        <w:t>,</w:t>
+      </w:r>
     </w:p>
     <w:p>
       <w:pPr>
@@ -1073,6 +1624,20 @@
         </w:rPr>
         <w:t>štandardizácia dát</w:t>
       </w:r>
+      <w:r>
+        <w:rPr>
+          <w:rFonts w:ascii="Aptos" w:hAnsi="Aptos"/>
+          <w:lang w:val="sk-SK"/>
+        </w:rPr>
+        <w:t xml:space="preserve"> pre metódu PCA</w:t>
+      </w:r>
+      <w:r>
+        <w:rPr>
+          <w:rFonts w:ascii="Aptos" w:hAnsi="Aptos"/>
+          <w:lang w:val="sk-SK"/>
+        </w:rPr>
+        <w:t>,</w:t>
+      </w:r>
     </w:p>
     <w:p>
       <w:pPr>
@@ -1091,16 +1656,696 @@
           <w:rFonts w:ascii="Aptos" w:hAnsi="Aptos"/>
           <w:lang w:val="sk-SK"/>
         </w:rPr>
-        <w:t>...</w:t>
-      </w:r>
-    </w:p>
-    <w:p>
-      <w:pPr>
-        <w:rPr>
-          <w:rFonts w:ascii="Aptos" w:hAnsi="Aptos"/>
-          <w:lang w:val="sk-SK"/>
-        </w:rPr>
-      </w:pPr>
+        <w:t>experiment s počtom komponentov,</w:t>
+      </w:r>
+    </w:p>
+    <w:p>
+      <w:pPr>
+        <w:pStyle w:val="Odsekzoznamu"/>
+        <w:numPr>
+          <w:ilvl w:val="0"/>
+          <w:numId w:val="1"/>
+        </w:numPr>
+        <w:rPr>
+          <w:rFonts w:ascii="Aptos" w:hAnsi="Aptos"/>
+          <w:lang w:val="sk-SK"/>
+        </w:rPr>
+      </w:pPr>
+      <w:r>
+        <w:rPr>
+          <w:rFonts w:ascii="Aptos" w:hAnsi="Aptos"/>
+          <w:lang w:val="sk-SK"/>
+        </w:rPr>
+        <w:t xml:space="preserve">experiment porovnania vlastnej implementácie PCA s implementáciou knižnice </w:t>
+      </w:r>
+      <w:r>
+        <w:rPr>
+          <w:rFonts w:ascii="Aptos" w:hAnsi="Aptos"/>
+          <w:lang w:val="sk-SK"/>
+        </w:rPr>
+        <w:t>scikit-learn</w:t>
+      </w:r>
+      <w:r>
+        <w:rPr>
+          <w:rFonts w:ascii="Aptos" w:hAnsi="Aptos"/>
+          <w:lang w:val="sk-SK"/>
+        </w:rPr>
+        <w:t>,</w:t>
+      </w:r>
+    </w:p>
+    <w:p>
+      <w:pPr>
+        <w:pStyle w:val="Odsekzoznamu"/>
+        <w:numPr>
+          <w:ilvl w:val="0"/>
+          <w:numId w:val="1"/>
+        </w:numPr>
+        <w:rPr>
+          <w:rFonts w:ascii="Aptos" w:hAnsi="Aptos"/>
+          <w:lang w:val="sk-SK"/>
+        </w:rPr>
+      </w:pPr>
+      <w:r>
+        <w:rPr>
+          <w:rFonts w:ascii="Aptos" w:hAnsi="Aptos"/>
+          <w:lang w:val="sk-SK"/>
+        </w:rPr>
+        <w:t>grafické zobrazenie výsledk</w:t>
+      </w:r>
+      <w:r>
+        <w:rPr>
+          <w:rFonts w:ascii="Aptos" w:hAnsi="Aptos"/>
+          <w:lang w:val="sk-SK"/>
+        </w:rPr>
+        <w:t>ov</w:t>
+      </w:r>
+      <w:r>
+        <w:rPr>
+          <w:rFonts w:ascii="Aptos" w:hAnsi="Aptos"/>
+          <w:lang w:val="sk-SK"/>
+        </w:rPr>
+        <w:t xml:space="preserve"> </w:t>
+      </w:r>
+      <w:r>
+        <w:rPr>
+          <w:rFonts w:ascii="Aptos" w:hAnsi="Aptos"/>
+          <w:lang w:val="sk-SK"/>
+        </w:rPr>
+        <w:t>experimentov</w:t>
+      </w:r>
+      <w:r>
+        <w:rPr>
+          <w:rFonts w:ascii="Aptos" w:hAnsi="Aptos"/>
+          <w:lang w:val="sk-SK"/>
+        </w:rPr>
+        <w:t>.</w:t>
+      </w:r>
+    </w:p>
+    <w:p>
+      <w:pPr>
+        <w:pStyle w:val="Nadpis2"/>
+        <w:rPr>
+          <w:lang w:val="sk-SK"/>
+        </w:rPr>
+      </w:pPr>
+      <w:bookmarkStart w:id="3" w:name="_Toc186646078"/>
+      <w:r>
+        <w:rPr>
+          <w:lang w:val="sk-SK"/>
+        </w:rPr>
+        <w:t>Metóda nahradzovania chýbajúcich dát</w:t>
+      </w:r>
+      <w:bookmarkEnd w:id="3"/>
+    </w:p>
+    <w:p>
+      <w:pPr>
+        <w:rPr>
+          <w:rFonts w:ascii="Aptos" w:hAnsi="Aptos"/>
+          <w:lang w:val="sk-SK"/>
+        </w:rPr>
+      </w:pPr>
+      <w:r>
+        <w:rPr>
+          <w:rFonts w:ascii="Aptos" w:hAnsi="Aptos"/>
+          <w:lang w:val="sk-SK"/>
+        </w:rPr>
+        <w:t xml:space="preserve">Nastav </w:t>
+      </w:r>
+      <m:oMath>
+        <m:r>
+          <w:rPr>
+            <w:rFonts w:ascii="Cambria Math" w:hAnsi="Cambria Math"/>
+            <w:lang w:val="sk-SK"/>
+          </w:rPr>
+          <m:t>las</m:t>
+        </m:r>
+        <m:sSub>
+          <m:sSubPr>
+            <m:ctrlPr>
+              <w:rPr>
+                <w:rFonts w:ascii="Cambria Math" w:hAnsi="Cambria Math"/>
+                <w:i/>
+                <w:lang w:val="sk-SK"/>
+              </w:rPr>
+            </m:ctrlPr>
+          </m:sSubPr>
+          <m:e>
+            <m:r>
+              <w:rPr>
+                <w:rFonts w:ascii="Cambria Math" w:hAnsi="Cambria Math"/>
+                <w:lang w:val="sk-SK"/>
+              </w:rPr>
+              <m:t>t</m:t>
+            </m:r>
+          </m:e>
+          <m:sub>
+            <m:r>
+              <w:rPr>
+                <w:rFonts w:ascii="Cambria Math" w:hAnsi="Cambria Math"/>
+                <w:lang w:val="sk-SK"/>
+              </w:rPr>
+              <m:t>e</m:t>
+            </m:r>
+            <m:r>
+              <w:rPr>
+                <w:rFonts w:ascii="Cambria Math" w:hAnsi="Cambria Math"/>
+                <w:lang w:val="sk-SK"/>
+              </w:rPr>
+              <m:t>rro</m:t>
+            </m:r>
+            <m:r>
+              <w:rPr>
+                <w:rFonts w:ascii="Cambria Math" w:hAnsi="Cambria Math"/>
+                <w:lang w:val="sk-SK"/>
+              </w:rPr>
+              <m:t>r</m:t>
+            </m:r>
+          </m:sub>
+        </m:sSub>
+        <m:r>
+          <w:rPr>
+            <w:rFonts w:ascii="Cambria Math" w:hAnsi="Cambria Math"/>
+            <w:lang w:val="sk-SK"/>
+          </w:rPr>
+          <m:t>=None</m:t>
+        </m:r>
+      </m:oMath>
+    </w:p>
+    <w:p>
+      <w:pPr>
+        <w:rPr>
+          <w:rFonts w:ascii="Aptos" w:hAnsi="Aptos"/>
+          <w:lang w:val="sk-SK"/>
+        </w:rPr>
+      </w:pPr>
+      <w:r>
+        <w:rPr>
+          <w:rFonts w:ascii="Aptos" w:hAnsi="Aptos"/>
+          <w:lang w:val="sk-SK"/>
+        </w:rPr>
+        <w:t>Cyklicky sa vykonáva</w:t>
+      </w:r>
+      <w:r>
+        <w:rPr>
+          <w:rFonts w:ascii="Aptos" w:hAnsi="Aptos"/>
+          <w:lang w:val="sk-SK"/>
+        </w:rPr>
+        <w:t xml:space="preserve"> pre</w:t>
+      </w:r>
+      <w:r>
+        <w:rPr>
+          <w:rFonts w:ascii="Aptos" w:hAnsi="Aptos"/>
+          <w:lang w:val="sk-SK"/>
+        </w:rPr>
+        <w:t xml:space="preserve"> </w:t>
+      </w:r>
+      <m:oMath>
+        <m:r>
+          <m:rPr>
+            <m:sty m:val="p"/>
+          </m:rPr>
+          <w:rPr>
+            <w:rFonts w:ascii="Cambria Math" w:hAnsi="Cambria Math"/>
+            <w:lang w:val="sk-SK"/>
+          </w:rPr>
+          <m:t>max⁡</m:t>
+        </m:r>
+        <m:r>
+          <w:rPr>
+            <w:rFonts w:ascii="Cambria Math" w:hAnsi="Cambria Math"/>
+            <w:lang w:val="sk-SK"/>
+          </w:rPr>
+          <m:t>_iter</m:t>
+        </m:r>
+      </m:oMath>
+      <w:r>
+        <w:rPr>
+          <w:rFonts w:ascii="Aptos" w:hAnsi="Aptos"/>
+          <w:lang w:val="sk-SK"/>
+        </w:rPr>
+        <w:t>:</w:t>
+      </w:r>
+    </w:p>
+    <w:p>
+      <w:pPr>
+        <w:pStyle w:val="Odsekzoznamu"/>
+        <w:numPr>
+          <w:ilvl w:val="0"/>
+          <w:numId w:val="4"/>
+        </w:numPr>
+        <w:rPr>
+          <w:rFonts w:ascii="Aptos" w:hAnsi="Aptos"/>
+          <w:lang w:val="sk-SK"/>
+        </w:rPr>
+      </w:pPr>
+      <w:r>
+        <w:rPr>
+          <w:rFonts w:ascii="Aptos" w:hAnsi="Aptos"/>
+          <w:lang w:val="sk-SK"/>
+        </w:rPr>
+        <w:t>Pomocou PCA sa vypočítajú chýbajúce hodnoty.</w:t>
+      </w:r>
+    </w:p>
+    <w:p>
+      <w:pPr>
+        <w:pStyle w:val="Odsekzoznamu"/>
+        <w:numPr>
+          <w:ilvl w:val="0"/>
+          <w:numId w:val="4"/>
+        </w:numPr>
+        <w:rPr>
+          <w:rFonts w:ascii="Aptos" w:hAnsi="Aptos"/>
+          <w:lang w:val="sk-SK"/>
+        </w:rPr>
+      </w:pPr>
+      <w:r>
+        <w:rPr>
+          <w:rFonts w:ascii="Aptos" w:hAnsi="Aptos"/>
+          <w:lang w:val="sk-SK"/>
+        </w:rPr>
+        <w:t>Tieto hodnoty sa vložia na do matice na miesta, kde chýbali.</w:t>
+      </w:r>
+    </w:p>
+    <w:p>
+      <w:pPr>
+        <w:pStyle w:val="Odsekzoznamu"/>
+        <w:numPr>
+          <w:ilvl w:val="0"/>
+          <w:numId w:val="4"/>
+        </w:numPr>
+        <w:rPr>
+          <w:rFonts w:ascii="Aptos" w:hAnsi="Aptos"/>
+          <w:lang w:val="sk-SK"/>
+        </w:rPr>
+      </w:pPr>
+      <w:r>
+        <w:rPr>
+          <w:rFonts w:ascii="Aptos" w:hAnsi="Aptos"/>
+          <w:lang w:val="sk-SK"/>
+        </w:rPr>
+        <w:t>Vypočíta sa chybovosť</w:t>
+      </w:r>
+      <w:r>
+        <w:rPr>
+          <w:rFonts w:ascii="Aptos" w:hAnsi="Aptos"/>
+          <w:lang w:val="sk-SK"/>
+        </w:rPr>
+        <w:t xml:space="preserve"> </w:t>
+      </w:r>
+      <m:oMath>
+        <m:r>
+          <w:rPr>
+            <w:rFonts w:ascii="Cambria Math" w:hAnsi="Cambria Math"/>
+            <w:lang w:val="sk-SK"/>
+          </w:rPr>
+          <m:t>error</m:t>
+        </m:r>
+      </m:oMath>
+      <w:r>
+        <w:rPr>
+          <w:rFonts w:ascii="Aptos" w:hAnsi="Aptos"/>
+          <w:lang w:val="sk-SK"/>
+        </w:rPr>
+        <w:t xml:space="preserve"> po tejto úprave.</w:t>
+      </w:r>
+    </w:p>
+    <w:p>
+      <w:pPr>
+        <w:pStyle w:val="Odsekzoznamu"/>
+        <w:numPr>
+          <w:ilvl w:val="1"/>
+          <w:numId w:val="4"/>
+        </w:numPr>
+        <w:rPr>
+          <w:rFonts w:ascii="Aptos" w:hAnsi="Aptos"/>
+          <w:lang w:val="sk-SK"/>
+        </w:rPr>
+      </w:pPr>
+      <w:r>
+        <w:rPr>
+          <w:rFonts w:ascii="Aptos" w:hAnsi="Aptos"/>
+          <w:lang w:val="sk-SK"/>
+        </w:rPr>
+        <w:t xml:space="preserve">Ak platí </w:t>
+      </w:r>
+      <m:oMath>
+        <m:r>
+          <w:rPr>
+            <w:rFonts w:ascii="Cambria Math" w:hAnsi="Cambria Math"/>
+            <w:lang w:val="sk-SK"/>
+          </w:rPr>
+          <m:t>las</m:t>
+        </m:r>
+        <m:sSub>
+          <m:sSubPr>
+            <m:ctrlPr>
+              <w:rPr>
+                <w:rFonts w:ascii="Cambria Math" w:hAnsi="Cambria Math"/>
+                <w:i/>
+                <w:lang w:val="sk-SK"/>
+              </w:rPr>
+            </m:ctrlPr>
+          </m:sSubPr>
+          <m:e>
+            <m:r>
+              <w:rPr>
+                <w:rFonts w:ascii="Cambria Math" w:hAnsi="Cambria Math"/>
+                <w:lang w:val="sk-SK"/>
+              </w:rPr>
+              <m:t>t</m:t>
+            </m:r>
+          </m:e>
+          <m:sub>
+            <m:r>
+              <w:rPr>
+                <w:rFonts w:ascii="Cambria Math" w:hAnsi="Cambria Math"/>
+                <w:lang w:val="sk-SK"/>
+              </w:rPr>
+              <m:t>error</m:t>
+            </m:r>
+          </m:sub>
+        </m:sSub>
+        <m:r>
+          <w:rPr>
+            <w:rFonts w:ascii="Cambria Math" w:hAnsi="Cambria Math"/>
+            <w:lang w:val="sk-SK"/>
+          </w:rPr>
+          <m:t>– error</m:t>
+        </m:r>
+        <m:r>
+          <w:rPr>
+            <w:rFonts w:ascii="Cambria Math" w:hAnsi="Cambria Math"/>
+          </w:rPr>
+          <m:t>&lt;tolerance</m:t>
+        </m:r>
+      </m:oMath>
+      <w:r>
+        <w:rPr>
+          <w:rFonts w:ascii="Aptos" w:hAnsi="Aptos"/>
+        </w:rPr>
+        <w:t xml:space="preserve"> skon</w:t>
+      </w:r>
+      <w:r>
+        <w:rPr>
+          <w:rFonts w:ascii="Aptos" w:hAnsi="Aptos"/>
+          <w:lang w:val="sk-SK"/>
+        </w:rPr>
+        <w:t>či.</w:t>
+      </w:r>
+    </w:p>
+    <w:p>
+      <w:pPr>
+        <w:pStyle w:val="Odsekzoznamu"/>
+        <w:numPr>
+          <w:ilvl w:val="1"/>
+          <w:numId w:val="4"/>
+        </w:numPr>
+        <w:rPr>
+          <w:rFonts w:ascii="Aptos" w:hAnsi="Aptos"/>
+          <w:lang w:val="sk-SK"/>
+        </w:rPr>
+      </w:pPr>
+      <w:r>
+        <w:rPr>
+          <w:rFonts w:ascii="Aptos" w:hAnsi="Aptos"/>
+          <w:lang w:val="sk-SK"/>
+        </w:rPr>
+        <w:t xml:space="preserve">Inak polož </w:t>
+      </w:r>
+      <m:oMath>
+        <m:r>
+          <w:rPr>
+            <w:rFonts w:ascii="Cambria Math" w:hAnsi="Cambria Math"/>
+            <w:lang w:val="sk-SK"/>
+          </w:rPr>
+          <m:t>las</m:t>
+        </m:r>
+        <m:sSub>
+          <m:sSubPr>
+            <m:ctrlPr>
+              <w:rPr>
+                <w:rFonts w:ascii="Cambria Math" w:hAnsi="Cambria Math"/>
+                <w:i/>
+                <w:lang w:val="sk-SK"/>
+              </w:rPr>
+            </m:ctrlPr>
+          </m:sSubPr>
+          <m:e>
+            <m:r>
+              <w:rPr>
+                <w:rFonts w:ascii="Cambria Math" w:hAnsi="Cambria Math"/>
+                <w:lang w:val="sk-SK"/>
+              </w:rPr>
+              <m:t>t</m:t>
+            </m:r>
+          </m:e>
+          <m:sub>
+            <m:r>
+              <w:rPr>
+                <w:rFonts w:ascii="Cambria Math" w:hAnsi="Cambria Math"/>
+                <w:lang w:val="sk-SK"/>
+              </w:rPr>
+              <m:t>error</m:t>
+            </m:r>
+          </m:sub>
+        </m:sSub>
+        <m:r>
+          <w:rPr>
+            <w:rFonts w:ascii="Cambria Math" w:hAnsi="Cambria Math"/>
+            <w:lang w:val="sk-SK"/>
+          </w:rPr>
+          <m:t>=error</m:t>
+        </m:r>
+      </m:oMath>
+      <w:r>
+        <w:rPr>
+          <w:rFonts w:ascii="Aptos" w:hAnsi="Aptos"/>
+          <w:lang w:val="sk-SK"/>
+        </w:rPr>
+        <w:t xml:space="preserve"> a opakuj.</w:t>
+      </w:r>
+    </w:p>
+    <w:p>
+      <w:pPr>
+        <w:rPr>
+          <w:rFonts w:ascii="Aptos" w:hAnsi="Aptos"/>
+          <w:lang w:val="sk-SK"/>
+        </w:rPr>
+      </w:pPr>
+      <w:r>
+        <w:rPr>
+          <w:rFonts w:ascii="Aptos" w:hAnsi="Aptos"/>
+          <w:lang w:val="sk-SK"/>
+        </w:rPr>
+        <w:t xml:space="preserve">Ako default hodnoty sa použilo ako </w:t>
+      </w:r>
+      <m:oMath>
+        <m:r>
+          <m:rPr>
+            <m:sty m:val="p"/>
+          </m:rPr>
+          <w:rPr>
+            <w:rFonts w:ascii="Cambria Math" w:hAnsi="Cambria Math"/>
+            <w:lang w:val="sk-SK"/>
+          </w:rPr>
+          <m:t>max⁡</m:t>
+        </m:r>
+        <m:r>
+          <w:rPr>
+            <w:rFonts w:ascii="Cambria Math" w:hAnsi="Cambria Math"/>
+            <w:lang w:val="sk-SK"/>
+          </w:rPr>
+          <m:t>_iter</m:t>
+        </m:r>
+        <m:r>
+          <w:rPr>
+            <w:rFonts w:ascii="Cambria Math" w:hAnsi="Cambria Math"/>
+            <w:lang w:val="sk-SK"/>
+          </w:rPr>
+          <m:t>=</m:t>
+        </m:r>
+      </m:oMath>
+      <w:r>
+        <w:rPr>
+          <w:rFonts w:ascii="Aptos" w:hAnsi="Aptos"/>
+          <w:lang w:val="sk-SK"/>
+        </w:rPr>
+        <w:t xml:space="preserve"> </w:t>
+      </w:r>
+      <w:r>
+        <w:rPr>
+          <w:rFonts w:ascii="Aptos" w:hAnsi="Aptos"/>
+          <w:lang w:val="sk-SK"/>
+        </w:rPr>
+        <w:t>10</w:t>
+      </w:r>
+      <w:r>
+        <w:rPr>
+          <w:rFonts w:ascii="Aptos" w:hAnsi="Aptos"/>
+          <w:lang w:val="sk-SK"/>
+        </w:rPr>
+        <w:t xml:space="preserve"> a</w:t>
+      </w:r>
+      <w:r>
+        <w:rPr>
+          <w:rFonts w:ascii="Aptos" w:hAnsi="Aptos"/>
+          <w:lang w:val="sk-SK"/>
+        </w:rPr>
+        <w:t> </w:t>
+      </w:r>
+      <m:oMath>
+        <m:r>
+          <w:rPr>
+            <w:rFonts w:ascii="Cambria Math" w:hAnsi="Cambria Math"/>
+            <w:lang w:val="sk-SK"/>
+          </w:rPr>
+          <m:t>tolerance</m:t>
+        </m:r>
+        <m:r>
+          <w:rPr>
+            <w:rFonts w:ascii="Cambria Math" w:hAnsi="Cambria Math"/>
+            <w:lang w:val="sk-SK"/>
+          </w:rPr>
+          <m:t>=</m:t>
+        </m:r>
+      </m:oMath>
+      <w:r>
+        <w:rPr>
+          <w:rFonts w:ascii="Aptos" w:hAnsi="Aptos"/>
+          <w:lang w:val="sk-SK"/>
+        </w:rPr>
+        <w:t xml:space="preserve"> </w:t>
+      </w:r>
+      <w:r>
+        <w:rPr>
+          <w:rFonts w:ascii="Aptos" w:hAnsi="Aptos"/>
+          <w:lang w:val="sk-SK"/>
+        </w:rPr>
+        <w:t>1e-4</w:t>
+      </w:r>
+      <w:r>
+        <w:rPr>
+          <w:rFonts w:ascii="Aptos" w:hAnsi="Aptos"/>
+          <w:lang w:val="sk-SK"/>
+        </w:rPr>
+        <w:t>.</w:t>
+      </w:r>
+    </w:p>
+    <w:p>
+      <w:pPr>
+        <w:pStyle w:val="Nadpis2"/>
+        <w:rPr>
+          <w:lang w:val="sk-SK"/>
+        </w:rPr>
+      </w:pPr>
+      <w:bookmarkStart w:id="4" w:name="_Toc186646079"/>
+      <w:r>
+        <w:rPr>
+          <w:lang w:val="sk-SK"/>
+        </w:rPr>
+        <w:t>Metóda PCA</w:t>
+      </w:r>
+      <w:bookmarkEnd w:id="4"/>
+    </w:p>
+    <w:p>
+      <w:pPr>
+        <w:pStyle w:val="Odsekzoznamu"/>
+        <w:numPr>
+          <w:ilvl w:val="0"/>
+          <w:numId w:val="2"/>
+        </w:numPr>
+        <w:rPr>
+          <w:rFonts w:ascii="Aptos" w:hAnsi="Aptos"/>
+          <w:lang w:val="sk-SK"/>
+        </w:rPr>
+      </w:pPr>
+      <w:r>
+        <w:rPr>
+          <w:rFonts w:ascii="Aptos" w:hAnsi="Aptos"/>
+          <w:lang w:val="sk-SK"/>
+        </w:rPr>
+        <w:t>Vycentrovanie dát matice.</w:t>
+      </w:r>
+    </w:p>
+    <w:p>
+      <w:pPr>
+        <w:pStyle w:val="Odsekzoznamu"/>
+        <w:numPr>
+          <w:ilvl w:val="0"/>
+          <w:numId w:val="2"/>
+        </w:numPr>
+        <w:rPr>
+          <w:rFonts w:ascii="Aptos" w:hAnsi="Aptos"/>
+          <w:lang w:val="sk-SK"/>
+        </w:rPr>
+      </w:pPr>
+      <w:r>
+        <w:rPr>
+          <w:rFonts w:ascii="Aptos" w:hAnsi="Aptos"/>
+          <w:lang w:val="sk-SK"/>
+        </w:rPr>
+        <w:t>Vypočítanie kovariančnej matice.</w:t>
+      </w:r>
+    </w:p>
+    <w:p>
+      <w:pPr>
+        <w:pStyle w:val="Odsekzoznamu"/>
+        <w:numPr>
+          <w:ilvl w:val="0"/>
+          <w:numId w:val="2"/>
+        </w:numPr>
+        <w:rPr>
+          <w:rFonts w:ascii="Aptos" w:hAnsi="Aptos"/>
+          <w:lang w:val="sk-SK"/>
+        </w:rPr>
+      </w:pPr>
+      <w:r>
+        <w:rPr>
+          <w:rFonts w:ascii="Aptos" w:hAnsi="Aptos"/>
+          <w:lang w:val="sk-SK"/>
+        </w:rPr>
+        <w:t>Vypočítanie vlastných vektorov a hodnôt matice.</w:t>
+      </w:r>
+    </w:p>
+    <w:p>
+      <w:pPr>
+        <w:pStyle w:val="Odsekzoznamu"/>
+        <w:numPr>
+          <w:ilvl w:val="0"/>
+          <w:numId w:val="2"/>
+        </w:numPr>
+        <w:rPr>
+          <w:rFonts w:ascii="Aptos" w:hAnsi="Aptos"/>
+          <w:lang w:val="sk-SK"/>
+        </w:rPr>
+      </w:pPr>
+      <w:r>
+        <w:rPr>
+          <w:rFonts w:ascii="Aptos" w:hAnsi="Aptos"/>
+          <w:lang w:val="sk-SK"/>
+        </w:rPr>
+        <w:t>Zoberie sa n posledných vlastných vektorov, pričom n je počet komponentov pre PCA.</w:t>
+      </w:r>
+    </w:p>
+    <w:p>
+      <w:pPr>
+        <w:pStyle w:val="Odsekzoznamu"/>
+        <w:numPr>
+          <w:ilvl w:val="0"/>
+          <w:numId w:val="2"/>
+        </w:numPr>
+        <w:rPr>
+          <w:rFonts w:ascii="Aptos" w:hAnsi="Aptos"/>
+          <w:lang w:val="sk-SK"/>
+        </w:rPr>
+      </w:pPr>
+      <w:r>
+        <w:rPr>
+          <w:rFonts w:ascii="Aptos" w:hAnsi="Aptos"/>
+          <w:lang w:val="sk-SK"/>
+        </w:rPr>
+        <w:t>Po výbere týchto vektorov sa spraví rekonštrukcia matice.</w:t>
+      </w:r>
     </w:p>
     <w:p>
       <w:pPr>
@@ -1109,51 +2354,675 @@
           <w:lang w:val="sk-SK"/>
         </w:rPr>
       </w:pPr>
-      <w:bookmarkStart w:id="2" w:name="_Toc186279076"/>
-      <w:r>
-        <w:rPr>
-          <w:lang w:val="sk-SK"/>
-        </w:rPr>
+      <w:bookmarkStart w:id="5" w:name="_Toc186646080"/>
+      <w:r>
+        <w:rPr>
+          <w:lang w:val="sk-SK"/>
+        </w:rPr>
+        <w:lastRenderedPageBreak/>
         <w:t>Prezentácia a zhodnotenie výsledkov výpočtových experimentov</w:t>
       </w:r>
-      <w:bookmarkEnd w:id="2"/>
-    </w:p>
-    <w:p>
-      <w:pPr>
-        <w:rPr>
-          <w:rFonts w:ascii="Aptos" w:hAnsi="Aptos"/>
-          <w:lang w:val="sk-SK"/>
-        </w:rPr>
-      </w:pPr>
-    </w:p>
-    <w:p>
-      <w:pPr>
-        <w:rPr>
-          <w:rFonts w:ascii="Aptos" w:hAnsi="Aptos"/>
-          <w:lang w:val="sk-SK"/>
-        </w:rPr>
-      </w:pPr>
-    </w:p>
-    <w:p>
-      <w:pPr>
-        <w:rPr>
-          <w:rFonts w:ascii="Aptos" w:hAnsi="Aptos"/>
-          <w:lang w:val="sk-SK"/>
-        </w:rPr>
-      </w:pPr>
-    </w:p>
-    <w:p>
-      <w:pPr>
-        <w:rPr>
-          <w:rFonts w:ascii="Aptos" w:hAnsi="Aptos"/>
-          <w:lang w:val="sk-SK"/>
-        </w:rPr>
-      </w:pPr>
+      <w:bookmarkEnd w:id="5"/>
+    </w:p>
+    <w:p>
+      <w:pPr>
+        <w:rPr>
+          <w:rFonts w:ascii="Aptos" w:hAnsi="Aptos"/>
+          <w:lang w:val="sk-SK"/>
+        </w:rPr>
+      </w:pPr>
+    </w:p>
+    <w:p>
+      <w:pPr>
+        <w:pStyle w:val="Nadpis2"/>
+        <w:rPr>
+          <w:lang w:val="sk-SK"/>
+        </w:rPr>
+      </w:pPr>
+      <w:bookmarkStart w:id="6" w:name="_Toc186646081"/>
+      <w:r>
+        <w:rPr>
+          <w:lang w:val="sk-SK"/>
+        </w:rPr>
+        <w:t>Experiment porovnania implementácií PCA</w:t>
+      </w:r>
+      <w:bookmarkEnd w:id="6"/>
+    </w:p>
+    <w:p>
+      <w:pPr>
+        <w:rPr>
+          <w:rFonts w:ascii="Aptos" w:hAnsi="Aptos"/>
+          <w:lang w:val="sk-SK"/>
+        </w:rPr>
+      </w:pPr>
+      <w:bookmarkStart w:id="7" w:name="_Hlk186644755"/>
+      <w:r>
+        <w:rPr>
+          <w:rFonts w:ascii="Aptos" w:hAnsi="Aptos"/>
+          <w:lang w:val="sk-SK"/>
+        </w:rPr>
+        <w:t xml:space="preserve">Pri tomto </w:t>
+      </w:r>
+      <w:bookmarkEnd w:id="7"/>
+      <w:r>
+        <w:rPr>
+          <w:rFonts w:ascii="Aptos" w:hAnsi="Aptos"/>
+          <w:lang w:val="sk-SK"/>
+        </w:rPr>
+        <w:t xml:space="preserve">experimente sme rovnakú funkcionalitu implementovali pomocou vlastne naprogramovanej PCA a pomocou implementácie PCA z knižnice </w:t>
+      </w:r>
+      <w:r>
+        <w:rPr>
+          <w:rFonts w:ascii="Aptos" w:hAnsi="Aptos"/>
+          <w:b/>
+          <w:bCs/>
+          <w:lang w:val="sk-SK"/>
+        </w:rPr>
+        <w:t>scikit-learn</w:t>
+      </w:r>
+      <w:r>
+        <w:rPr>
+          <w:rFonts w:ascii="Aptos" w:hAnsi="Aptos"/>
+          <w:lang w:val="sk-SK"/>
+        </w:rPr>
+        <w:t xml:space="preserve">. Ich výsledky sme porovnali. </w:t>
+      </w:r>
+      <w:r>
+        <w:rPr>
+          <w:rFonts w:ascii="Aptos" w:hAnsi="Aptos"/>
+          <w:lang w:val="sk-SK"/>
+        </w:rPr>
+        <w:t xml:space="preserve">Týmto experimentom sme tiež overili správnosť našej </w:t>
+      </w:r>
+      <w:r>
+        <w:rPr>
+          <w:rFonts w:ascii="Aptos" w:hAnsi="Aptos"/>
+          <w:lang w:val="sk-SK"/>
+        </w:rPr>
+        <w:t>funkcie</w:t>
+      </w:r>
+      <w:r>
+        <w:rPr>
+          <w:rFonts w:ascii="Aptos" w:hAnsi="Aptos"/>
+          <w:lang w:val="sk-SK"/>
+        </w:rPr>
+        <w:t xml:space="preserve">. </w:t>
+      </w:r>
+      <w:r>
+        <w:rPr>
+          <w:rFonts w:ascii="Aptos" w:hAnsi="Aptos"/>
+          <w:lang w:val="sk-SK"/>
+        </w:rPr>
+        <w:t xml:space="preserve">Výsledky </w:t>
+      </w:r>
+      <w:r>
+        <w:rPr>
+          <w:rFonts w:ascii="Aptos" w:hAnsi="Aptos"/>
+          <w:lang w:val="sk-SK"/>
+        </w:rPr>
+        <w:t xml:space="preserve">experimentu </w:t>
+      </w:r>
+      <w:r>
+        <w:rPr>
+          <w:rFonts w:ascii="Aptos" w:hAnsi="Aptos"/>
+          <w:lang w:val="sk-SK"/>
+        </w:rPr>
+        <w:t>sú uvedené v prehľadnej tabuľke.</w:t>
+      </w:r>
+    </w:p>
+    <w:p>
+      <w:pPr>
+        <w:rPr>
+          <w:rFonts w:ascii="Aptos" w:hAnsi="Aptos"/>
+        </w:rPr>
+      </w:pPr>
+      <w:r>
+        <w:rPr>
+          <w:rFonts w:ascii="Aptos" w:hAnsi="Aptos"/>
+        </w:rPr>
+        <w:drawing>
+          <wp:anchor distT="0" distB="0" distL="114300" distR="114300" simplePos="0" relativeHeight="251653632" behindDoc="0" locked="0" layoutInCell="1" allowOverlap="1" wp14:anchorId="422FB678" wp14:editId="4C462252">
+            <wp:simplePos x="0" y="0"/>
+            <wp:positionH relativeFrom="column">
+              <wp:posOffset>2950845</wp:posOffset>
+            </wp:positionH>
+            <wp:positionV relativeFrom="paragraph">
+              <wp:posOffset>26035</wp:posOffset>
+            </wp:positionV>
+            <wp:extent cx="3168000" cy="1480472"/>
+            <wp:effectExtent l="0" t="0" r="0" b="5715"/>
+            <wp:wrapSquare wrapText="bothSides"/>
+            <wp:docPr id="180559525" name="Obrázok 1" descr="Obrázok, na ktorom je text, rad, diagram, vývoj&#10;&#10;Automaticky generovaný popis"/>
+            <wp:cNvGraphicFramePr>
+              <a:graphicFrameLocks xmlns:a="http://schemas.openxmlformats.org/drawingml/2006/main" noChangeAspect="1"/>
+            </wp:cNvGraphicFramePr>
+            <a:graphic xmlns:a="http://schemas.openxmlformats.org/drawingml/2006/main">
+              <a:graphicData uri="http://schemas.openxmlformats.org/drawingml/2006/picture">
+                <pic:pic xmlns:pic="http://schemas.openxmlformats.org/drawingml/2006/picture">
+                  <pic:nvPicPr>
+                    <pic:cNvPr id="180559525" name="Obrázok 1" descr="Obrázok, na ktorom je text, rad, diagram, vývoj&#10;&#10;Automaticky generovaný popis"/>
+                    <pic:cNvPicPr/>
+                  </pic:nvPicPr>
+                  <pic:blipFill>
+                    <a:blip r:embed="rId8">
+                      <a:clrChange>
+                        <a:clrFrom>
+                          <a:srgbClr val="FFFFFF"/>
+                        </a:clrFrom>
+                        <a:clrTo>
+                          <a:srgbClr val="FFFFFF">
+                            <a:alpha val="0"/>
+                          </a:srgbClr>
+                        </a:clrTo>
+                      </a:clrChange>
+                    </a:blip>
+                    <a:stretch>
+                      <a:fillRect/>
+                    </a:stretch>
+                  </pic:blipFill>
+                  <pic:spPr>
+                    <a:xfrm>
+                      <a:off x="0" y="0"/>
+                      <a:ext cx="3168000" cy="1480472"/>
+                    </a:xfrm>
+                    <a:prstGeom prst="rect">
+                      <a:avLst/>
+                    </a:prstGeom>
+                  </pic:spPr>
+                </pic:pic>
+              </a:graphicData>
+            </a:graphic>
+            <wp14:sizeRelH relativeFrom="margin">
+              <wp14:pctWidth>0</wp14:pctWidth>
+            </wp14:sizeRelH>
+            <wp14:sizeRelV relativeFrom="margin">
+              <wp14:pctHeight>0</wp14:pctHeight>
+            </wp14:sizeRelV>
+          </wp:anchor>
+        </w:drawing>
+      </w:r>
+      <w:r>
+        <w:rPr>
+          <w:rFonts w:ascii="Aptos" w:hAnsi="Aptos"/>
+        </w:rPr>
+        <w:drawing>
+          <wp:inline distT="0" distB="0" distL="0" distR="0" wp14:anchorId="54E26BF7" wp14:editId="1434AFA0">
+            <wp:extent cx="3168000" cy="1584000"/>
+            <wp:effectExtent l="0" t="0" r="0" b="0"/>
+            <wp:docPr id="1922519372" name="Obrázok 1" descr="Obrázok, na ktorom je rad, diagram, text, vývoj&#10;&#10;Automaticky generovaný popis"/>
+            <wp:cNvGraphicFramePr>
+              <a:graphicFrameLocks xmlns:a="http://schemas.openxmlformats.org/drawingml/2006/main" noChangeAspect="1"/>
+            </wp:cNvGraphicFramePr>
+            <a:graphic xmlns:a="http://schemas.openxmlformats.org/drawingml/2006/main">
+              <a:graphicData uri="http://schemas.openxmlformats.org/drawingml/2006/picture">
+                <pic:pic xmlns:pic="http://schemas.openxmlformats.org/drawingml/2006/picture">
+                  <pic:nvPicPr>
+                    <pic:cNvPr id="1922519372" name="Obrázok 1" descr="Obrázok, na ktorom je rad, diagram, text, vývoj&#10;&#10;Automaticky generovaný popis"/>
+                    <pic:cNvPicPr/>
+                  </pic:nvPicPr>
+                  <pic:blipFill>
+                    <a:blip r:embed="rId9">
+                      <a:clrChange>
+                        <a:clrFrom>
+                          <a:srgbClr val="FFFFFF"/>
+                        </a:clrFrom>
+                        <a:clrTo>
+                          <a:srgbClr val="FFFFFF">
+                            <a:alpha val="0"/>
+                          </a:srgbClr>
+                        </a:clrTo>
+                      </a:clrChange>
+                    </a:blip>
+                    <a:stretch>
+                      <a:fillRect/>
+                    </a:stretch>
+                  </pic:blipFill>
+                  <pic:spPr>
+                    <a:xfrm>
+                      <a:off x="0" y="0"/>
+                      <a:ext cx="3168000" cy="1584000"/>
+                    </a:xfrm>
+                    <a:prstGeom prst="rect">
+                      <a:avLst/>
+                    </a:prstGeom>
+                  </pic:spPr>
+                </pic:pic>
+              </a:graphicData>
+            </a:graphic>
+          </wp:inline>
+        </w:drawing>
+      </w:r>
+    </w:p>
+    <w:p>
+      <w:pPr>
+        <w:pStyle w:val="Popis"/>
+        <w:jc w:val="center"/>
+        <w:rPr>
+          <w:rFonts w:ascii="Aptos" w:hAnsi="Aptos"/>
+          <w:noProof/>
+          <w:lang w:val="sk-SK"/>
+        </w:rPr>
+      </w:pPr>
+      <w:r>
+        <w:rPr>
+          <w:rFonts w:ascii="Aptos" w:hAnsi="Aptos"/>
+          <w:noProof/>
+          <w:lang w:val="sk-SK"/>
+        </w:rPr>
+        <w:t>Grafy metr</w:t>
+      </w:r>
+      <w:r>
+        <w:rPr>
+          <w:rFonts w:ascii="Aptos" w:hAnsi="Aptos"/>
+          <w:noProof/>
+          <w:lang w:val="sk-SK"/>
+        </w:rPr>
+        <w:t>ík implementácie vlastnej PCA</w:t>
+      </w:r>
+    </w:p>
+    <w:p>
+      <w:pPr>
+        <w:rPr>
+          <w:lang w:val="sk-SK"/>
+        </w:rPr>
+      </w:pPr>
+      <w:r>
+        <w:rPr>
+          <w:lang w:val="sk-SK"/>
+        </w:rPr>
+        <w:drawing>
+          <wp:anchor distT="0" distB="0" distL="114300" distR="114300" simplePos="0" relativeHeight="251658752" behindDoc="0" locked="0" layoutInCell="1" allowOverlap="1" wp14:anchorId="69CC9A0A" wp14:editId="344AB0C9">
+            <wp:simplePos x="0" y="0"/>
+            <wp:positionH relativeFrom="column">
+              <wp:posOffset>3254375</wp:posOffset>
+            </wp:positionH>
+            <wp:positionV relativeFrom="paragraph">
+              <wp:posOffset>128763</wp:posOffset>
+            </wp:positionV>
+            <wp:extent cx="3168000" cy="1584000"/>
+            <wp:effectExtent l="0" t="0" r="0" b="0"/>
+            <wp:wrapSquare wrapText="bothSides"/>
+            <wp:docPr id="1434277037" name="Obrázok 1" descr="Obrázok, na ktorom je text, rad, diagram, vývoj&#10;&#10;Automaticky generovaný popis"/>
+            <wp:cNvGraphicFramePr>
+              <a:graphicFrameLocks xmlns:a="http://schemas.openxmlformats.org/drawingml/2006/main" noChangeAspect="1"/>
+            </wp:cNvGraphicFramePr>
+            <a:graphic xmlns:a="http://schemas.openxmlformats.org/drawingml/2006/main">
+              <a:graphicData uri="http://schemas.openxmlformats.org/drawingml/2006/picture">
+                <pic:pic xmlns:pic="http://schemas.openxmlformats.org/drawingml/2006/picture">
+                  <pic:nvPicPr>
+                    <pic:cNvPr id="1434277037" name="Obrázok 1" descr="Obrázok, na ktorom je text, rad, diagram, vývoj&#10;&#10;Automaticky generovaný popis"/>
+                    <pic:cNvPicPr/>
+                  </pic:nvPicPr>
+                  <pic:blipFill>
+                    <a:blip r:embed="rId10"/>
+                    <a:stretch>
+                      <a:fillRect/>
+                    </a:stretch>
+                  </pic:blipFill>
+                  <pic:spPr>
+                    <a:xfrm>
+                      <a:off x="0" y="0"/>
+                      <a:ext cx="3168000" cy="1584000"/>
+                    </a:xfrm>
+                    <a:prstGeom prst="rect">
+                      <a:avLst/>
+                    </a:prstGeom>
+                  </pic:spPr>
+                </pic:pic>
+              </a:graphicData>
+            </a:graphic>
+          </wp:anchor>
+        </w:drawing>
+      </w:r>
+      <w:r>
+        <w:rPr>
+          <w:lang w:val="sk-SK"/>
+        </w:rPr>
+        <w:drawing>
+          <wp:anchor distT="0" distB="0" distL="114300" distR="114300" simplePos="0" relativeHeight="251663872" behindDoc="0" locked="0" layoutInCell="1" allowOverlap="1" wp14:anchorId="323D1BDC" wp14:editId="783B9052">
+            <wp:simplePos x="0" y="0"/>
+            <wp:positionH relativeFrom="column">
+              <wp:posOffset>-30916</wp:posOffset>
+            </wp:positionH>
+            <wp:positionV relativeFrom="paragraph">
+              <wp:posOffset>189798</wp:posOffset>
+            </wp:positionV>
+            <wp:extent cx="3168000" cy="1584000"/>
+            <wp:effectExtent l="0" t="0" r="0" b="0"/>
+            <wp:wrapSquare wrapText="bothSides"/>
+            <wp:docPr id="1236121548" name="Obrázok 1" descr="Obrázok, na ktorom je rad, diagram, text, vývoj&#10;&#10;Automaticky generovaný popis"/>
+            <wp:cNvGraphicFramePr>
+              <a:graphicFrameLocks xmlns:a="http://schemas.openxmlformats.org/drawingml/2006/main" noChangeAspect="1"/>
+            </wp:cNvGraphicFramePr>
+            <a:graphic xmlns:a="http://schemas.openxmlformats.org/drawingml/2006/main">
+              <a:graphicData uri="http://schemas.openxmlformats.org/drawingml/2006/picture">
+                <pic:pic xmlns:pic="http://schemas.openxmlformats.org/drawingml/2006/picture">
+                  <pic:nvPicPr>
+                    <pic:cNvPr id="1236121548" name="Obrázok 1" descr="Obrázok, na ktorom je rad, diagram, text, vývoj&#10;&#10;Automaticky generovaný popis"/>
+                    <pic:cNvPicPr/>
+                  </pic:nvPicPr>
+                  <pic:blipFill>
+                    <a:blip r:embed="rId11"/>
+                    <a:stretch>
+                      <a:fillRect/>
+                    </a:stretch>
+                  </pic:blipFill>
+                  <pic:spPr>
+                    <a:xfrm>
+                      <a:off x="0" y="0"/>
+                      <a:ext cx="3168000" cy="1584000"/>
+                    </a:xfrm>
+                    <a:prstGeom prst="rect">
+                      <a:avLst/>
+                    </a:prstGeom>
+                  </pic:spPr>
+                </pic:pic>
+              </a:graphicData>
+            </a:graphic>
+          </wp:anchor>
+        </w:drawing>
+      </w:r>
+    </w:p>
+    <w:p>
+      <w:pPr>
+        <w:rPr>
+          <w:lang w:val="sk-SK"/>
+        </w:rPr>
+      </w:pPr>
+    </w:p>
+    <w:p>
+      <w:pPr>
+        <w:pStyle w:val="Popis"/>
+        <w:jc w:val="center"/>
+        <w:rPr>
+          <w:rFonts w:ascii="Aptos" w:hAnsi="Aptos"/>
+          <w:noProof/>
+          <w:lang w:val="sk-SK"/>
+        </w:rPr>
+      </w:pPr>
+      <w:r>
+        <w:rPr>
+          <w:rFonts w:ascii="Aptos" w:hAnsi="Aptos"/>
+          <w:noProof/>
+          <w:lang w:val="sk-SK"/>
+        </w:rPr>
+        <w:t>Grafy metrík PCA z knižnice sklearn</w:t>
+      </w:r>
+    </w:p>
+    <w:p>
+      <w:pPr>
+        <w:rPr>
+          <w:rFonts w:ascii="Aptos" w:hAnsi="Aptos"/>
+          <w:lang w:val="sk-SK"/>
+        </w:rPr>
+      </w:pPr>
+      <w:r>
+        <w:rPr>
+          <w:rFonts w:ascii="Aptos" w:hAnsi="Aptos"/>
+          <w:lang w:val="sk-SK"/>
+        </w:rPr>
+        <w:t>Na základe výsledok je zjavné, že naša implementácie je rovnako dobrá, ako implementácia z knižnice scikit-learn.</w:t>
+      </w:r>
+      <w:r>
+        <w:rPr>
+          <w:rFonts w:ascii="Aptos" w:hAnsi="Aptos"/>
+          <w:lang w:val="sk-SK"/>
+        </w:rPr>
+        <w:br w:type="page"/>
+      </w:r>
+    </w:p>
+    <w:p>
+      <w:pPr>
+        <w:pStyle w:val="Nadpis2"/>
+        <w:rPr>
+          <w:lang w:val="sk-SK"/>
+        </w:rPr>
+      </w:pPr>
+      <w:bookmarkStart w:id="8" w:name="_Toc186646082"/>
+      <w:r>
+        <w:rPr>
+          <w:lang w:val="sk-SK"/>
+        </w:rPr>
+        <w:lastRenderedPageBreak/>
+        <w:t>Experiment zmeny počtu komponentov</w:t>
+      </w:r>
+      <w:bookmarkEnd w:id="8"/>
+    </w:p>
+    <w:p>
+      <w:pPr>
+        <w:rPr>
+          <w:rFonts w:ascii="Aptos" w:hAnsi="Aptos"/>
+          <w:lang w:val="sk-SK"/>
+        </w:rPr>
+      </w:pPr>
+      <w:r>
+        <w:rPr>
+          <w:rFonts w:ascii="Aptos" w:hAnsi="Aptos"/>
+          <w:lang w:val="sk-SK"/>
+        </w:rPr>
+        <w:t xml:space="preserve">V tomto experimente sme sledovali, ako zmena počtu komponentov ovplyvní výsledné metriky RMSE a MAE. Používali sme pri tom vlastnú implementáciu PCA. Výsledky </w:t>
+      </w:r>
+      <w:r>
+        <w:rPr>
+          <w:rFonts w:ascii="Aptos" w:hAnsi="Aptos"/>
+          <w:lang w:val="sk-SK"/>
+        </w:rPr>
+        <w:t xml:space="preserve">experimentu </w:t>
+      </w:r>
+      <w:r>
+        <w:rPr>
+          <w:rFonts w:ascii="Aptos" w:hAnsi="Aptos"/>
+          <w:lang w:val="sk-SK"/>
+        </w:rPr>
+        <w:t>sú uvedené v</w:t>
+      </w:r>
+      <w:r>
+        <w:rPr>
+          <w:rFonts w:ascii="Aptos" w:hAnsi="Aptos"/>
+          <w:lang w:val="sk-SK"/>
+        </w:rPr>
+        <w:t> </w:t>
+      </w:r>
+      <w:r>
+        <w:rPr>
+          <w:rFonts w:ascii="Aptos" w:hAnsi="Aptos"/>
+          <w:lang w:val="sk-SK"/>
+        </w:rPr>
+        <w:t>prehľadn</w:t>
+      </w:r>
+      <w:r>
+        <w:rPr>
+          <w:rFonts w:ascii="Aptos" w:hAnsi="Aptos"/>
+          <w:lang w:val="sk-SK"/>
+        </w:rPr>
+        <w:t>om grafe</w:t>
+      </w:r>
+      <w:r>
+        <w:rPr>
+          <w:rFonts w:ascii="Aptos" w:hAnsi="Aptos"/>
+          <w:lang w:val="sk-SK"/>
+        </w:rPr>
+        <w:t>.</w:t>
+      </w:r>
+      <w:r>
+        <w:rPr>
+          <w:rFonts w:ascii="Aptos" w:hAnsi="Aptos"/>
+          <w:lang w:val="sk-SK"/>
+        </w:rPr>
+        <w:t xml:space="preserve"> Rozdiely sú uvedené hodnoty imputovaných dát pomocou priemeru a pomocou PCA, teda </w:t>
+      </w:r>
+      <m:oMath>
+        <m:r>
+          <w:rPr>
+            <w:rFonts w:ascii="Cambria Math" w:hAnsi="Cambria Math"/>
+            <w:lang w:val="sk-SK"/>
+          </w:rPr>
+          <m:t>mean-pca</m:t>
+        </m:r>
+      </m:oMath>
+      <w:r>
+        <w:rPr>
+          <w:rFonts w:ascii="Aptos" w:hAnsi="Aptos"/>
+          <w:lang w:val="sk-SK"/>
+        </w:rPr>
+        <w:t>.</w:t>
+      </w:r>
+    </w:p>
+    <w:p>
+      <w:pPr>
+        <w:keepNext/>
+        <w:jc w:val="center"/>
+      </w:pPr>
+      <w:r>
+        <w:rPr>
+          <w:rFonts w:ascii="Aptos" w:hAnsi="Aptos"/>
+          <w:lang w:val="sk-SK"/>
+        </w:rPr>
+        <w:drawing>
+          <wp:inline distT="0" distB="0" distL="0" distR="0" wp14:anchorId="5B0F1B22" wp14:editId="5A6EEB4D">
+            <wp:extent cx="5486400" cy="2743200"/>
+            <wp:effectExtent l="0" t="0" r="0" b="0"/>
+            <wp:docPr id="1449335753" name="Obrázok 1" descr="Obrázok, na ktorom je rad, diagram, vývoj, text&#10;&#10;Automaticky generovaný popis"/>
+            <wp:cNvGraphicFramePr>
+              <a:graphicFrameLocks xmlns:a="http://schemas.openxmlformats.org/drawingml/2006/main" noChangeAspect="1"/>
+            </wp:cNvGraphicFramePr>
+            <a:graphic xmlns:a="http://schemas.openxmlformats.org/drawingml/2006/main">
+              <a:graphicData uri="http://schemas.openxmlformats.org/drawingml/2006/picture">
+                <pic:pic xmlns:pic="http://schemas.openxmlformats.org/drawingml/2006/picture">
+                  <pic:nvPicPr>
+                    <pic:cNvPr id="1449335753" name="Obrázok 1" descr="Obrázok, na ktorom je rad, diagram, vývoj, text&#10;&#10;Automaticky generovaný popis"/>
+                    <pic:cNvPicPr/>
+                  </pic:nvPicPr>
+                  <pic:blipFill>
+                    <a:blip r:embed="rId12"/>
+                    <a:stretch>
+                      <a:fillRect/>
+                    </a:stretch>
+                  </pic:blipFill>
+                  <pic:spPr>
+                    <a:xfrm>
+                      <a:off x="0" y="0"/>
+                      <a:ext cx="5486400" cy="2743200"/>
+                    </a:xfrm>
+                    <a:prstGeom prst="rect">
+                      <a:avLst/>
+                    </a:prstGeom>
+                  </pic:spPr>
+                </pic:pic>
+              </a:graphicData>
+            </a:graphic>
+          </wp:inline>
+        </w:drawing>
+      </w:r>
+    </w:p>
+    <w:p>
+      <w:pPr>
+        <w:pStyle w:val="Popis"/>
+        <w:jc w:val="center"/>
+        <w:rPr>
+          <w:rFonts w:ascii="Aptos" w:hAnsi="Aptos"/>
+          <w:lang w:val="sk-SK"/>
+        </w:rPr>
+      </w:pPr>
+      <w:r>
+        <w:t>Graf experimentu metriky MAE</w:t>
+      </w:r>
+    </w:p>
+    <w:p>
+      <w:pPr>
+        <w:keepNext/>
+        <w:jc w:val="center"/>
+      </w:pPr>
+      <w:r>
+        <w:rPr>
+          <w:rFonts w:ascii="Aptos" w:hAnsi="Aptos"/>
+          <w:lang w:val="sk-SK"/>
+        </w:rPr>
+        <w:drawing>
+          <wp:inline distT="0" distB="0" distL="0" distR="0" wp14:anchorId="2846D6CB" wp14:editId="4EBF8850">
+            <wp:extent cx="5486400" cy="2743200"/>
+            <wp:effectExtent l="0" t="0" r="0" b="0"/>
+            <wp:docPr id="858228279" name="Obrázok 1" descr="Obrázok, na ktorom je text, diagram, rad, vývoj&#10;&#10;Automaticky generovaný popis"/>
+            <wp:cNvGraphicFramePr>
+              <a:graphicFrameLocks xmlns:a="http://schemas.openxmlformats.org/drawingml/2006/main" noChangeAspect="1"/>
+            </wp:cNvGraphicFramePr>
+            <a:graphic xmlns:a="http://schemas.openxmlformats.org/drawingml/2006/main">
+              <a:graphicData uri="http://schemas.openxmlformats.org/drawingml/2006/picture">
+                <pic:pic xmlns:pic="http://schemas.openxmlformats.org/drawingml/2006/picture">
+                  <pic:nvPicPr>
+                    <pic:cNvPr id="858228279" name="Obrázok 1" descr="Obrázok, na ktorom je text, diagram, rad, vývoj&#10;&#10;Automaticky generovaný popis"/>
+                    <pic:cNvPicPr/>
+                  </pic:nvPicPr>
+                  <pic:blipFill>
+                    <a:blip r:embed="rId13"/>
+                    <a:stretch>
+                      <a:fillRect/>
+                    </a:stretch>
+                  </pic:blipFill>
+                  <pic:spPr>
+                    <a:xfrm>
+                      <a:off x="0" y="0"/>
+                      <a:ext cx="5486400" cy="2743200"/>
+                    </a:xfrm>
+                    <a:prstGeom prst="rect">
+                      <a:avLst/>
+                    </a:prstGeom>
+                  </pic:spPr>
+                </pic:pic>
+              </a:graphicData>
+            </a:graphic>
+          </wp:inline>
+        </w:drawing>
+      </w:r>
+    </w:p>
+    <w:p>
+      <w:pPr>
+        <w:pStyle w:val="Popis"/>
+        <w:jc w:val="center"/>
+        <w:rPr>
+          <w:rFonts w:ascii="Aptos" w:hAnsi="Aptos"/>
+          <w:lang w:val="sk-SK"/>
+        </w:rPr>
+      </w:pPr>
+      <w:r>
+        <w:t>Graf experimentu metriky RMSE</w:t>
+      </w:r>
+    </w:p>
+    <w:p>
+      <w:pPr>
+        <w:rPr>
+          <w:rFonts w:ascii="Aptos" w:hAnsi="Aptos"/>
+          <w:lang w:val="sk-SK"/>
+        </w:rPr>
+      </w:pPr>
+      <w:r>
+        <w:rPr>
+          <w:rFonts w:ascii="Aptos" w:hAnsi="Aptos"/>
+          <w:lang w:val="sk-SK"/>
+        </w:rPr>
+        <w:t xml:space="preserve">Je zrejmé, že najlepšie výsledky sú pri počte </w:t>
+      </w:r>
+      <w:r>
+        <w:rPr>
+          <w:rFonts w:ascii="Aptos" w:hAnsi="Aptos"/>
+          <w:b/>
+          <w:bCs/>
+          <w:lang w:val="sk-SK"/>
+        </w:rPr>
+        <w:t>komponentov = 6</w:t>
+      </w:r>
+      <w:r>
+        <w:rPr>
+          <w:rFonts w:ascii="Aptos" w:hAnsi="Aptos"/>
+          <w:lang w:val="sk-SK"/>
+        </w:rPr>
+        <w:t>.</w:t>
+      </w:r>
     </w:p>
     <w:sectPr>
-      <w:headerReference w:type="default" r:id="rId8"/>
-      <w:footerReference w:type="even" r:id="rId9"/>
-      <w:footerReference w:type="default" r:id="rId10"/>
+      <w:headerReference w:type="default" r:id="rId14"/>
+      <w:footerReference w:type="even" r:id="rId15"/>
+      <w:footerReference w:type="default" r:id="rId16"/>
       <w:pgSz w:w="12240" w:h="15840"/>
       <w:pgMar w:top="1440" w:right="1800" w:bottom="1440" w:left="1800" w:header="720" w:footer="720" w:gutter="0"/>
       <w:cols w:space="720"/>
@@ -1382,6 +3251,92 @@
 <file path=word/numbering.xml><?xml version="1.0" encoding="utf-8"?>
 <w:numbering xmlns:wpc="http://schemas.microsoft.com/office/word/2010/wordprocessingCanvas" xmlns:cx="http://schemas.microsoft.com/office/drawing/2014/chartex" xmlns:cx1="http://schemas.microsoft.com/office/drawing/2015/9/8/chartex" xmlns:cx2="http://schemas.microsoft.com/office/drawing/2015/10/21/chartex" xmlns:cx3="http://schemas.microsoft.com/office/drawing/2016/5/9/chartex" xmlns:cx4="http://schemas.microsoft.com/office/drawing/2016/5/10/chartex" xmlns:cx5="http://schemas.microsoft.com/office/drawing/2016/5/11/chartex" xmlns:cx6="http://schemas.microsoft.com/office/drawing/2016/5/12/chartex" xmlns:cx7="http://schemas.microsoft.com/office/drawing/2016/5/13/chartex" xmlns:cx8="http://schemas.microsoft.com/office/drawing/2016/5/14/chartex" xmlns:mc="http://schemas.openxmlformats.org/markup-compatibility/2006" xmlns:aink="http://schemas.microsoft.com/office/drawing/2016/ink" xmlns:am3d="http://schemas.microsoft.com/office/drawing/2017/model3d" xmlns:o="urn:schemas-microsoft-com:office:office" xmlns:oel="http://schemas.microsoft.com/office/2019/extlst" xmlns:r="http://schemas.openxmlformats.org/officeDocument/2006/relationships" xmlns:m="http://schemas.openxmlformats.org/officeDocument/2006/math" xmlns:v="urn:schemas-microsoft-com:vml" xmlns:wp14="http://schemas.microsoft.com/office/word/2010/wordprocessingDrawing" xmlns:wp="http://schemas.openxmlformats.org/drawingml/2006/wordprocessingDrawing" xmlns:w10="urn:schemas-microsoft-com:office:word" xmlns:w="http://schemas.openxmlformats.org/wordprocessingml/2006/main" xmlns:w14="http://schemas.microsoft.com/office/word/2010/wordml" xmlns:w15="http://schemas.microsoft.com/office/word/2012/wordml" xmlns:w16cex="http://schemas.microsoft.com/office/word/2018/wordml/cex" xmlns:w16cid="http://schemas.microsoft.com/office/word/2016/wordml/cid" xmlns:w16="http://schemas.microsoft.com/office/word/2018/wordml" xmlns:w16du="http://schemas.microsoft.com/office/word/2023/wordml/word16du" xmlns:w16sdtdh="http://schemas.microsoft.com/office/word/2020/wordml/sdtdatahash" xmlns:w16sdtfl="http://schemas.microsoft.com/office/word/2024/wordml/sdtformatlock" xmlns:w16se="http://schemas.microsoft.com/office/word/2015/wordml/symex" xmlns:wpg="http://schemas.microsoft.com/office/word/2010/wordprocessingGroup" xmlns:wpi="http://schemas.microsoft.com/office/word/2010/wordprocessingInk" xmlns:wne="http://schemas.microsoft.com/office/word/2006/wordml" xmlns:wps="http://schemas.microsoft.com/office/word/2010/wordprocessingShape" mc:Ignorable="w14 w15 w16se w16cid w16 w16cex w16sdtdh w16sdtfl w16du wp14">
   <w:abstractNum w:abstractNumId="0" w15:restartNumberingAfterBreak="0">
+    <w:nsid w:val="0CFB3DB7"/>
+    <w:multiLevelType w:val="hybridMultilevel"/>
+    <w:tmpl w:val="B6ECF20C"/>
+    <w:lvl w:ilvl="0" w:tplc="041B000F">
+      <w:start w:val="1"/>
+      <w:numFmt w:val="decimal"/>
+      <w:lvlText w:val="%1."/>
+      <w:lvlJc w:val="left"/>
+      <w:pPr>
+        <w:ind w:left="720" w:hanging="360"/>
+      </w:pPr>
+    </w:lvl>
+    <w:lvl w:ilvl="1" w:tplc="041B0019" w:tentative="1">
+      <w:start w:val="1"/>
+      <w:numFmt w:val="lowerLetter"/>
+      <w:lvlText w:val="%2."/>
+      <w:lvlJc w:val="left"/>
+      <w:pPr>
+        <w:ind w:left="1440" w:hanging="360"/>
+      </w:pPr>
+    </w:lvl>
+    <w:lvl w:ilvl="2" w:tplc="041B001B" w:tentative="1">
+      <w:start w:val="1"/>
+      <w:numFmt w:val="lowerRoman"/>
+      <w:lvlText w:val="%3."/>
+      <w:lvlJc w:val="right"/>
+      <w:pPr>
+        <w:ind w:left="2160" w:hanging="180"/>
+      </w:pPr>
+    </w:lvl>
+    <w:lvl w:ilvl="3" w:tplc="041B000F" w:tentative="1">
+      <w:start w:val="1"/>
+      <w:numFmt w:val="decimal"/>
+      <w:lvlText w:val="%4."/>
+      <w:lvlJc w:val="left"/>
+      <w:pPr>
+        <w:ind w:left="2880" w:hanging="360"/>
+      </w:pPr>
+    </w:lvl>
+    <w:lvl w:ilvl="4" w:tplc="041B0019" w:tentative="1">
+      <w:start w:val="1"/>
+      <w:numFmt w:val="lowerLetter"/>
+      <w:lvlText w:val="%5."/>
+      <w:lvlJc w:val="left"/>
+      <w:pPr>
+        <w:ind w:left="3600" w:hanging="360"/>
+      </w:pPr>
+    </w:lvl>
+    <w:lvl w:ilvl="5" w:tplc="041B001B" w:tentative="1">
+      <w:start w:val="1"/>
+      <w:numFmt w:val="lowerRoman"/>
+      <w:lvlText w:val="%6."/>
+      <w:lvlJc w:val="right"/>
+      <w:pPr>
+        <w:ind w:left="4320" w:hanging="180"/>
+      </w:pPr>
+    </w:lvl>
+    <w:lvl w:ilvl="6" w:tplc="041B000F" w:tentative="1">
+      <w:start w:val="1"/>
+      <w:numFmt w:val="decimal"/>
+      <w:lvlText w:val="%7."/>
+      <w:lvlJc w:val="left"/>
+      <w:pPr>
+        <w:ind w:left="5040" w:hanging="360"/>
+      </w:pPr>
+    </w:lvl>
+    <w:lvl w:ilvl="7" w:tplc="041B0019" w:tentative="1">
+      <w:start w:val="1"/>
+      <w:numFmt w:val="lowerLetter"/>
+      <w:lvlText w:val="%8."/>
+      <w:lvlJc w:val="left"/>
+      <w:pPr>
+        <w:ind w:left="5760" w:hanging="360"/>
+      </w:pPr>
+    </w:lvl>
+    <w:lvl w:ilvl="8" w:tplc="041B001B" w:tentative="1">
+      <w:start w:val="1"/>
+      <w:numFmt w:val="lowerRoman"/>
+      <w:lvlText w:val="%9."/>
+      <w:lvlJc w:val="right"/>
+      <w:pPr>
+        <w:ind w:left="6480" w:hanging="180"/>
+      </w:pPr>
+    </w:lvl>
+  </w:abstractNum>
+  <w:abstractNum w:abstractNumId="1" w15:restartNumberingAfterBreak="0">
     <w:nsid w:val="31B93E51"/>
     <w:multiLevelType w:val="hybridMultilevel"/>
     <w:tmpl w:val="D04ED2C4"/>
@@ -1494,8 +3449,189 @@
       </w:rPr>
     </w:lvl>
   </w:abstractNum>
+  <w:abstractNum w:abstractNumId="2" w15:restartNumberingAfterBreak="0">
+    <w:nsid w:val="3E016D83"/>
+    <w:multiLevelType w:val="hybridMultilevel"/>
+    <w:tmpl w:val="11043B3A"/>
+    <w:lvl w:ilvl="0" w:tplc="041B000F">
+      <w:start w:val="1"/>
+      <w:numFmt w:val="decimal"/>
+      <w:lvlText w:val="%1."/>
+      <w:lvlJc w:val="left"/>
+      <w:pPr>
+        <w:ind w:left="720" w:hanging="360"/>
+      </w:pPr>
+    </w:lvl>
+    <w:lvl w:ilvl="1" w:tplc="041B0019">
+      <w:start w:val="1"/>
+      <w:numFmt w:val="lowerLetter"/>
+      <w:lvlText w:val="%2."/>
+      <w:lvlJc w:val="left"/>
+      <w:pPr>
+        <w:ind w:left="1440" w:hanging="360"/>
+      </w:pPr>
+    </w:lvl>
+    <w:lvl w:ilvl="2" w:tplc="041B001B" w:tentative="1">
+      <w:start w:val="1"/>
+      <w:numFmt w:val="lowerRoman"/>
+      <w:lvlText w:val="%3."/>
+      <w:lvlJc w:val="right"/>
+      <w:pPr>
+        <w:ind w:left="2160" w:hanging="180"/>
+      </w:pPr>
+    </w:lvl>
+    <w:lvl w:ilvl="3" w:tplc="041B000F" w:tentative="1">
+      <w:start w:val="1"/>
+      <w:numFmt w:val="decimal"/>
+      <w:lvlText w:val="%4."/>
+      <w:lvlJc w:val="left"/>
+      <w:pPr>
+        <w:ind w:left="2880" w:hanging="360"/>
+      </w:pPr>
+    </w:lvl>
+    <w:lvl w:ilvl="4" w:tplc="041B0019" w:tentative="1">
+      <w:start w:val="1"/>
+      <w:numFmt w:val="lowerLetter"/>
+      <w:lvlText w:val="%5."/>
+      <w:lvlJc w:val="left"/>
+      <w:pPr>
+        <w:ind w:left="3600" w:hanging="360"/>
+      </w:pPr>
+    </w:lvl>
+    <w:lvl w:ilvl="5" w:tplc="041B001B" w:tentative="1">
+      <w:start w:val="1"/>
+      <w:numFmt w:val="lowerRoman"/>
+      <w:lvlText w:val="%6."/>
+      <w:lvlJc w:val="right"/>
+      <w:pPr>
+        <w:ind w:left="4320" w:hanging="180"/>
+      </w:pPr>
+    </w:lvl>
+    <w:lvl w:ilvl="6" w:tplc="041B000F" w:tentative="1">
+      <w:start w:val="1"/>
+      <w:numFmt w:val="decimal"/>
+      <w:lvlText w:val="%7."/>
+      <w:lvlJc w:val="left"/>
+      <w:pPr>
+        <w:ind w:left="5040" w:hanging="360"/>
+      </w:pPr>
+    </w:lvl>
+    <w:lvl w:ilvl="7" w:tplc="041B0019" w:tentative="1">
+      <w:start w:val="1"/>
+      <w:numFmt w:val="lowerLetter"/>
+      <w:lvlText w:val="%8."/>
+      <w:lvlJc w:val="left"/>
+      <w:pPr>
+        <w:ind w:left="5760" w:hanging="360"/>
+      </w:pPr>
+    </w:lvl>
+    <w:lvl w:ilvl="8" w:tplc="041B001B" w:tentative="1">
+      <w:start w:val="1"/>
+      <w:numFmt w:val="lowerRoman"/>
+      <w:lvlText w:val="%9."/>
+      <w:lvlJc w:val="right"/>
+      <w:pPr>
+        <w:ind w:left="6480" w:hanging="180"/>
+      </w:pPr>
+    </w:lvl>
+  </w:abstractNum>
+  <w:abstractNum w:abstractNumId="3" w15:restartNumberingAfterBreak="0">
+    <w:nsid w:val="567F7FCE"/>
+    <w:multiLevelType w:val="hybridMultilevel"/>
+    <w:tmpl w:val="95FC8DB4"/>
+    <w:lvl w:ilvl="0" w:tplc="041B000F">
+      <w:start w:val="1"/>
+      <w:numFmt w:val="decimal"/>
+      <w:lvlText w:val="%1."/>
+      <w:lvlJc w:val="left"/>
+      <w:pPr>
+        <w:ind w:left="720" w:hanging="360"/>
+      </w:pPr>
+    </w:lvl>
+    <w:lvl w:ilvl="1" w:tplc="041B0019" w:tentative="1">
+      <w:start w:val="1"/>
+      <w:numFmt w:val="lowerLetter"/>
+      <w:lvlText w:val="%2."/>
+      <w:lvlJc w:val="left"/>
+      <w:pPr>
+        <w:ind w:left="1440" w:hanging="360"/>
+      </w:pPr>
+    </w:lvl>
+    <w:lvl w:ilvl="2" w:tplc="041B001B" w:tentative="1">
+      <w:start w:val="1"/>
+      <w:numFmt w:val="lowerRoman"/>
+      <w:lvlText w:val="%3."/>
+      <w:lvlJc w:val="right"/>
+      <w:pPr>
+        <w:ind w:left="2160" w:hanging="180"/>
+      </w:pPr>
+    </w:lvl>
+    <w:lvl w:ilvl="3" w:tplc="041B000F" w:tentative="1">
+      <w:start w:val="1"/>
+      <w:numFmt w:val="decimal"/>
+      <w:lvlText w:val="%4."/>
+      <w:lvlJc w:val="left"/>
+      <w:pPr>
+        <w:ind w:left="2880" w:hanging="360"/>
+      </w:pPr>
+    </w:lvl>
+    <w:lvl w:ilvl="4" w:tplc="041B0019" w:tentative="1">
+      <w:start w:val="1"/>
+      <w:numFmt w:val="lowerLetter"/>
+      <w:lvlText w:val="%5."/>
+      <w:lvlJc w:val="left"/>
+      <w:pPr>
+        <w:ind w:left="3600" w:hanging="360"/>
+      </w:pPr>
+    </w:lvl>
+    <w:lvl w:ilvl="5" w:tplc="041B001B" w:tentative="1">
+      <w:start w:val="1"/>
+      <w:numFmt w:val="lowerRoman"/>
+      <w:lvlText w:val="%6."/>
+      <w:lvlJc w:val="right"/>
+      <w:pPr>
+        <w:ind w:left="4320" w:hanging="180"/>
+      </w:pPr>
+    </w:lvl>
+    <w:lvl w:ilvl="6" w:tplc="041B000F" w:tentative="1">
+      <w:start w:val="1"/>
+      <w:numFmt w:val="decimal"/>
+      <w:lvlText w:val="%7."/>
+      <w:lvlJc w:val="left"/>
+      <w:pPr>
+        <w:ind w:left="5040" w:hanging="360"/>
+      </w:pPr>
+    </w:lvl>
+    <w:lvl w:ilvl="7" w:tplc="041B0019" w:tentative="1">
+      <w:start w:val="1"/>
+      <w:numFmt w:val="lowerLetter"/>
+      <w:lvlText w:val="%8."/>
+      <w:lvlJc w:val="left"/>
+      <w:pPr>
+        <w:ind w:left="5760" w:hanging="360"/>
+      </w:pPr>
+    </w:lvl>
+    <w:lvl w:ilvl="8" w:tplc="041B001B" w:tentative="1">
+      <w:start w:val="1"/>
+      <w:numFmt w:val="lowerRoman"/>
+      <w:lvlText w:val="%9."/>
+      <w:lvlJc w:val="right"/>
+      <w:pPr>
+        <w:ind w:left="6480" w:hanging="180"/>
+      </w:pPr>
+    </w:lvl>
+  </w:abstractNum>
   <w:num w:numId="1" w16cid:durableId="1820994773">
+    <w:abstractNumId w:val="1"/>
+  </w:num>
+  <w:num w:numId="2" w16cid:durableId="1725331500">
     <w:abstractNumId w:val="0"/>
+  </w:num>
+  <w:num w:numId="3" w16cid:durableId="437062268">
+    <w:abstractNumId w:val="3"/>
+  </w:num>
+  <w:num w:numId="4" w16cid:durableId="1570456601">
+    <w:abstractNumId w:val="2"/>
   </w:num>
 </w:numbering>
 </file>
@@ -1907,6 +4043,28 @@
       <w:szCs w:val="32"/>
     </w:rPr>
   </w:style>
+  <w:style w:type="paragraph" w:styleId="Nadpis2">
+    <w:name w:val="heading 2"/>
+    <w:basedOn w:val="Normlny"/>
+    <w:next w:val="Normlny"/>
+    <w:link w:val="Nadpis2Char"/>
+    <w:uiPriority w:val="9"/>
+    <w:unhideWhenUsed/>
+    <w:qFormat/>
+    <w:rsid w:val="008E7A26"/>
+    <w:pPr>
+      <w:keepNext/>
+      <w:keepLines/>
+      <w:spacing w:before="40"/>
+      <w:outlineLvl w:val="1"/>
+    </w:pPr>
+    <w:rPr>
+      <w:rFonts w:asciiTheme="majorHAnsi" w:eastAsiaTheme="majorEastAsia" w:hAnsiTheme="majorHAnsi" w:cstheme="majorBidi"/>
+      <w:color w:val="365F91" w:themeColor="accent1" w:themeShade="BF"/>
+      <w:sz w:val="26"/>
+      <w:szCs w:val="26"/>
+    </w:rPr>
+  </w:style>
   <w:style w:type="character" w:default="1" w:styleId="Predvolenpsmoodseku">
     <w:name w:val="Default Paragraph Font"/>
     <w:uiPriority w:val="1"/>
@@ -2042,7 +4200,6 @@
     <w:next w:val="Normlny"/>
     <w:autoRedefine/>
     <w:uiPriority w:val="39"/>
-    <w:semiHidden/>
     <w:unhideWhenUsed/>
     <w:rsid w:val="009B38F4"/>
     <w:pPr>
@@ -2195,6 +4352,48 @@
     <w:rPr>
       <w:color w:val="0000FF" w:themeColor="hyperlink"/>
       <w:u w:val="single"/>
+    </w:rPr>
+  </w:style>
+  <w:style w:type="character" w:customStyle="1" w:styleId="Nadpis2Char">
+    <w:name w:val="Nadpis 2 Char"/>
+    <w:basedOn w:val="Predvolenpsmoodseku"/>
+    <w:link w:val="Nadpis2"/>
+    <w:uiPriority w:val="9"/>
+    <w:rsid w:val="008E7A26"/>
+    <w:rPr>
+      <w:rFonts w:asciiTheme="majorHAnsi" w:eastAsiaTheme="majorEastAsia" w:hAnsiTheme="majorHAnsi" w:cstheme="majorBidi"/>
+      <w:color w:val="365F91" w:themeColor="accent1" w:themeShade="BF"/>
+      <w:sz w:val="26"/>
+      <w:szCs w:val="26"/>
+    </w:rPr>
+  </w:style>
+  <w:style w:type="character" w:styleId="Zstupntext">
+    <w:name w:val="Placeholder Text"/>
+    <w:basedOn w:val="Predvolenpsmoodseku"/>
+    <w:uiPriority w:val="99"/>
+    <w:semiHidden/>
+    <w:rsid w:val="00554200"/>
+    <w:rPr>
+      <w:color w:val="666666"/>
+    </w:rPr>
+  </w:style>
+  <w:style w:type="paragraph" w:styleId="Popis">
+    <w:name w:val="caption"/>
+    <w:basedOn w:val="Normlny"/>
+    <w:next w:val="Normlny"/>
+    <w:uiPriority w:val="35"/>
+    <w:unhideWhenUsed/>
+    <w:qFormat/>
+    <w:rsid w:val="00554669"/>
+    <w:pPr>
+      <w:spacing w:after="200"/>
+    </w:pPr>
+    <w:rPr>
+      <w:i/>
+      <w:iCs/>
+      <w:color w:val="1F497D" w:themeColor="text2"/>
+      <w:sz w:val="18"/>
+      <w:szCs w:val="18"/>
     </w:rPr>
   </w:style>
 </w:styles>

</xml_diff>